<commit_message>
preprocessing and dealing with missing values in Python
</commit_message>
<xml_diff>
--- a/data analysis with Python/data analysis with Python.docx
+++ b/data analysis with Python/data analysis with Python.docx
@@ -1683,7 +1683,6 @@
         </w:rPr>
         <w:t xml:space="preserve">The </w:t>
       </w:r>
-      <w:proofErr w:type="gramStart"/>
       <w:r>
         <w:rPr>
           <w:rFonts w:ascii="Quattrocento Sans" w:hAnsi="Quattrocento Sans" w:cs="Segoe UI"/>
@@ -1692,9 +1691,34 @@
           <w:color w:val="000000" w:themeColor="text1"/>
           <w:szCs w:val="24"/>
         </w:rPr>
-        <w:t>cursor(</w:t>
-      </w:r>
-      <w:proofErr w:type="gramEnd"/>
+        <w:t>cursor()</w:t>
+      </w:r>
+      <w:r>
+        <w:rPr>
+          <w:rFonts w:ascii="Quattrocento Sans" w:hAnsi="Quattrocento Sans" w:cs="Segoe UI"/>
+          <w:color w:val="000000" w:themeColor="text1"/>
+          <w:szCs w:val="24"/>
+        </w:rPr>
+        <w:t xml:space="preserve"> method returns a new cursor object using the connection. </w:t>
+      </w:r>
+    </w:p>
+    <w:p>
+      <w:pPr>
+        <w:spacing w:line="240" w:lineRule="auto"/>
+        <w:rPr>
+          <w:rFonts w:ascii="Quattrocento Sans" w:hAnsi="Quattrocento Sans" w:cs="Segoe UI"/>
+          <w:color w:val="000000" w:themeColor="text1"/>
+          <w:szCs w:val="24"/>
+        </w:rPr>
+      </w:pPr>
+      <w:r>
+        <w:rPr>
+          <w:rFonts w:ascii="Quattrocento Sans" w:hAnsi="Quattrocento Sans" w:cs="Segoe UI"/>
+          <w:color w:val="000000" w:themeColor="text1"/>
+          <w:szCs w:val="24"/>
+        </w:rPr>
+        <w:t xml:space="preserve">The </w:t>
+      </w:r>
       <w:r>
         <w:rPr>
           <w:rFonts w:ascii="Quattrocento Sans" w:hAnsi="Quattrocento Sans" w:cs="Segoe UI"/>
@@ -1703,15 +1727,15 @@
           <w:color w:val="000000" w:themeColor="text1"/>
           <w:szCs w:val="24"/>
         </w:rPr>
-        <w:t>)</w:t>
-      </w:r>
-      <w:r>
-        <w:rPr>
-          <w:rFonts w:ascii="Quattrocento Sans" w:hAnsi="Quattrocento Sans" w:cs="Segoe UI"/>
-          <w:color w:val="000000" w:themeColor="text1"/>
-          <w:szCs w:val="24"/>
-        </w:rPr>
-        <w:t xml:space="preserve"> method returns a new cursor object using the connection. </w:t>
+        <w:t>commit()</w:t>
+      </w:r>
+      <w:r>
+        <w:rPr>
+          <w:rFonts w:ascii="Quattrocento Sans" w:hAnsi="Quattrocento Sans" w:cs="Segoe UI"/>
+          <w:color w:val="000000" w:themeColor="text1"/>
+          <w:szCs w:val="24"/>
+        </w:rPr>
+        <w:t xml:space="preserve"> method is used to commit any pending transaction to the database. </w:t>
       </w:r>
     </w:p>
     <w:p>
@@ -1731,7 +1755,6 @@
         </w:rPr>
         <w:t xml:space="preserve">The </w:t>
       </w:r>
-      <w:proofErr w:type="gramStart"/>
       <w:r>
         <w:rPr>
           <w:rFonts w:ascii="Quattrocento Sans" w:hAnsi="Quattrocento Sans" w:cs="Segoe UI"/>
@@ -1740,9 +1763,34 @@
           <w:color w:val="000000" w:themeColor="text1"/>
           <w:szCs w:val="24"/>
         </w:rPr>
-        <w:t>commit(</w:t>
-      </w:r>
-      <w:proofErr w:type="gramEnd"/>
+        <w:t>rollback()</w:t>
+      </w:r>
+      <w:r>
+        <w:rPr>
+          <w:rFonts w:ascii="Quattrocento Sans" w:hAnsi="Quattrocento Sans" w:cs="Segoe UI"/>
+          <w:color w:val="000000" w:themeColor="text1"/>
+          <w:szCs w:val="24"/>
+        </w:rPr>
+        <w:t xml:space="preserve"> method causes the database to roll back to the start of any pending transaction. </w:t>
+      </w:r>
+    </w:p>
+    <w:p>
+      <w:pPr>
+        <w:spacing w:line="240" w:lineRule="auto"/>
+        <w:rPr>
+          <w:rFonts w:ascii="Quattrocento Sans" w:hAnsi="Quattrocento Sans" w:cs="Segoe UI"/>
+          <w:color w:val="000000" w:themeColor="text1"/>
+          <w:szCs w:val="24"/>
+        </w:rPr>
+      </w:pPr>
+      <w:r>
+        <w:rPr>
+          <w:rFonts w:ascii="Quattrocento Sans" w:hAnsi="Quattrocento Sans" w:cs="Segoe UI"/>
+          <w:color w:val="000000" w:themeColor="text1"/>
+          <w:szCs w:val="24"/>
+        </w:rPr>
+        <w:t xml:space="preserve">The </w:t>
+      </w:r>
       <w:r>
         <w:rPr>
           <w:rFonts w:ascii="Quattrocento Sans" w:hAnsi="Quattrocento Sans" w:cs="Segoe UI"/>
@@ -1751,91 +1799,7 @@
           <w:color w:val="000000" w:themeColor="text1"/>
           <w:szCs w:val="24"/>
         </w:rPr>
-        <w:t>)</w:t>
-      </w:r>
-      <w:r>
-        <w:rPr>
-          <w:rFonts w:ascii="Quattrocento Sans" w:hAnsi="Quattrocento Sans" w:cs="Segoe UI"/>
-          <w:color w:val="000000" w:themeColor="text1"/>
-          <w:szCs w:val="24"/>
-        </w:rPr>
-        <w:t xml:space="preserve"> method is used to commit any pending transaction to the database. </w:t>
-      </w:r>
-    </w:p>
-    <w:p>
-      <w:pPr>
-        <w:spacing w:line="240" w:lineRule="auto"/>
-        <w:rPr>
-          <w:rFonts w:ascii="Quattrocento Sans" w:hAnsi="Quattrocento Sans" w:cs="Segoe UI"/>
-          <w:color w:val="000000" w:themeColor="text1"/>
-          <w:szCs w:val="24"/>
-        </w:rPr>
-      </w:pPr>
-      <w:r>
-        <w:rPr>
-          <w:rFonts w:ascii="Quattrocento Sans" w:hAnsi="Quattrocento Sans" w:cs="Segoe UI"/>
-          <w:color w:val="000000" w:themeColor="text1"/>
-          <w:szCs w:val="24"/>
-        </w:rPr>
-        <w:t xml:space="preserve">The </w:t>
-      </w:r>
-      <w:r>
-        <w:rPr>
-          <w:rFonts w:ascii="Quattrocento Sans" w:hAnsi="Quattrocento Sans" w:cs="Segoe UI"/>
-          <w:b/>
-          <w:bCs/>
-          <w:color w:val="000000" w:themeColor="text1"/>
-          <w:szCs w:val="24"/>
-        </w:rPr>
-        <w:t>rollback()</w:t>
-      </w:r>
-      <w:r>
-        <w:rPr>
-          <w:rFonts w:ascii="Quattrocento Sans" w:hAnsi="Quattrocento Sans" w:cs="Segoe UI"/>
-          <w:color w:val="000000" w:themeColor="text1"/>
-          <w:szCs w:val="24"/>
-        </w:rPr>
-        <w:t xml:space="preserve"> method causes the database to roll back to the start of any pending transaction. </w:t>
-      </w:r>
-    </w:p>
-    <w:p>
-      <w:pPr>
-        <w:spacing w:line="240" w:lineRule="auto"/>
-        <w:rPr>
-          <w:rFonts w:ascii="Quattrocento Sans" w:hAnsi="Quattrocento Sans" w:cs="Segoe UI"/>
-          <w:color w:val="000000" w:themeColor="text1"/>
-          <w:szCs w:val="24"/>
-        </w:rPr>
-      </w:pPr>
-      <w:r>
-        <w:rPr>
-          <w:rFonts w:ascii="Quattrocento Sans" w:hAnsi="Quattrocento Sans" w:cs="Segoe UI"/>
-          <w:color w:val="000000" w:themeColor="text1"/>
-          <w:szCs w:val="24"/>
-        </w:rPr>
-        <w:t xml:space="preserve">The </w:t>
-      </w:r>
-      <w:proofErr w:type="gramStart"/>
-      <w:r>
-        <w:rPr>
-          <w:rFonts w:ascii="Quattrocento Sans" w:hAnsi="Quattrocento Sans" w:cs="Segoe UI"/>
-          <w:b/>
-          <w:bCs/>
-          <w:color w:val="000000" w:themeColor="text1"/>
-          <w:szCs w:val="24"/>
-        </w:rPr>
-        <w:t>close(</w:t>
-      </w:r>
-      <w:proofErr w:type="gramEnd"/>
-      <w:r>
-        <w:rPr>
-          <w:rFonts w:ascii="Quattrocento Sans" w:hAnsi="Quattrocento Sans" w:cs="Segoe UI"/>
-          <w:b/>
-          <w:bCs/>
-          <w:color w:val="000000" w:themeColor="text1"/>
-          <w:szCs w:val="24"/>
-        </w:rPr>
-        <w:t>)</w:t>
+        <w:t>close()</w:t>
       </w:r>
       <w:r>
         <w:rPr>
@@ -2122,14 +2086,1334 @@
         <w:spacing w:line="240" w:lineRule="auto"/>
         <w:rPr>
           <w:rFonts w:ascii="Quattrocento Sans" w:hAnsi="Quattrocento Sans" w:cs="Segoe UI"/>
-          <w:color w:val="000000" w:themeColor="text1"/>
-          <w:szCs w:val="24"/>
-        </w:rPr>
-      </w:pPr>
+          <w:color w:val="0000FF"/>
+          <w:szCs w:val="24"/>
+        </w:rPr>
+      </w:pPr>
+      <w:r>
+        <w:rPr>
+          <w:rFonts w:ascii="Quattrocento Sans" w:hAnsi="Quattrocento Sans" w:cs="Segoe UI"/>
+          <w:color w:val="0000FF"/>
+          <w:szCs w:val="24"/>
+        </w:rPr>
+        <w:t>Data Wrangling:</w:t>
+      </w:r>
+    </w:p>
+    <w:p>
+      <w:pPr>
+        <w:spacing w:line="240" w:lineRule="auto"/>
+        <w:rPr>
+          <w:rFonts w:ascii="Quattrocento Sans" w:hAnsi="Quattrocento Sans" w:cs="Segoe UI"/>
+          <w:color w:val="000000" w:themeColor="text1"/>
+          <w:szCs w:val="24"/>
+        </w:rPr>
+      </w:pPr>
+      <w:r>
+        <w:rPr>
+          <w:rFonts w:ascii="Quattrocento Sans" w:hAnsi="Quattrocento Sans" w:cs="Segoe UI"/>
+          <w:color w:val="000000" w:themeColor="text1"/>
+          <w:szCs w:val="24"/>
+        </w:rPr>
+        <w:t xml:space="preserve">We </w:t>
+      </w:r>
+      <w:r>
+        <w:rPr>
+          <w:rFonts w:ascii="Quattrocento Sans" w:hAnsi="Quattrocento Sans" w:cs="Segoe UI"/>
+          <w:color w:val="000000" w:themeColor="text1"/>
+          <w:szCs w:val="24"/>
+        </w:rPr>
+        <w:t>will learn how to perform some fundamental data wrangling tasks that, together, form the pre-processing phase of data analysis. These tasks include handling missing values in data, formatting data to standardize it and make it consistent, normalizing data, grouping data values into bins, and converting categorical variables into numerical quantitative variables.</w:t>
+      </w:r>
+    </w:p>
+    <w:p>
+      <w:pPr>
+        <w:spacing w:line="240" w:lineRule="auto"/>
+        <w:rPr>
+          <w:rFonts w:ascii="Quattrocento Sans" w:hAnsi="Quattrocento Sans" w:cs="Segoe UI"/>
+          <w:color w:val="000000" w:themeColor="text1"/>
+          <w:szCs w:val="24"/>
+        </w:rPr>
+      </w:pPr>
+      <w:r>
+        <w:rPr>
+          <w:rFonts w:ascii="Quattrocento Sans" w:hAnsi="Quattrocento Sans" w:cs="Segoe UI"/>
+          <w:color w:val="000000" w:themeColor="text1"/>
+          <w:szCs w:val="24"/>
+        </w:rPr>
+        <w:t>Learning Objectives</w:t>
+      </w:r>
+    </w:p>
+    <w:p>
+      <w:pPr>
+        <w:pStyle w:val="ListParagraph"/>
+        <w:numPr>
+          <w:ilvl w:val="0"/>
+          <w:numId w:val="19"/>
+        </w:numPr>
+        <w:spacing w:line="240" w:lineRule="auto"/>
+        <w:rPr>
+          <w:rFonts w:ascii="Quattrocento Sans" w:hAnsi="Quattrocento Sans" w:cs="Segoe UI"/>
+          <w:color w:val="000000" w:themeColor="text1"/>
+          <w:szCs w:val="24"/>
+        </w:rPr>
+      </w:pPr>
+      <w:r>
+        <w:rPr>
+          <w:rFonts w:ascii="Quattrocento Sans" w:hAnsi="Quattrocento Sans" w:cs="Segoe UI"/>
+          <w:color w:val="000000" w:themeColor="text1"/>
+          <w:szCs w:val="24"/>
+        </w:rPr>
+        <w:t>Describe how to handle missing values</w:t>
+      </w:r>
+    </w:p>
+    <w:p>
+      <w:pPr>
+        <w:pStyle w:val="ListParagraph"/>
+        <w:numPr>
+          <w:ilvl w:val="0"/>
+          <w:numId w:val="19"/>
+        </w:numPr>
+        <w:spacing w:line="240" w:lineRule="auto"/>
+        <w:rPr>
+          <w:rFonts w:ascii="Quattrocento Sans" w:hAnsi="Quattrocento Sans" w:cs="Segoe UI"/>
+          <w:color w:val="000000" w:themeColor="text1"/>
+          <w:szCs w:val="24"/>
+        </w:rPr>
+      </w:pPr>
+      <w:r>
+        <w:rPr>
+          <w:rFonts w:ascii="Quattrocento Sans" w:hAnsi="Quattrocento Sans" w:cs="Segoe UI"/>
+          <w:color w:val="000000" w:themeColor="text1"/>
+          <w:szCs w:val="24"/>
+        </w:rPr>
+        <w:t>Describe data formatting techniques</w:t>
+      </w:r>
+    </w:p>
+    <w:p>
+      <w:pPr>
+        <w:pStyle w:val="ListParagraph"/>
+        <w:numPr>
+          <w:ilvl w:val="0"/>
+          <w:numId w:val="19"/>
+        </w:numPr>
+        <w:spacing w:line="240" w:lineRule="auto"/>
+        <w:rPr>
+          <w:rFonts w:ascii="Quattrocento Sans" w:hAnsi="Quattrocento Sans" w:cs="Segoe UI"/>
+          <w:color w:val="000000" w:themeColor="text1"/>
+          <w:szCs w:val="24"/>
+        </w:rPr>
+      </w:pPr>
+      <w:r>
+        <w:rPr>
+          <w:rFonts w:ascii="Quattrocento Sans" w:hAnsi="Quattrocento Sans" w:cs="Segoe UI"/>
+          <w:color w:val="000000" w:themeColor="text1"/>
+          <w:szCs w:val="24"/>
+        </w:rPr>
+        <w:t>Describe data normalization</w:t>
+      </w:r>
+    </w:p>
+    <w:p>
+      <w:pPr>
+        <w:pStyle w:val="ListParagraph"/>
+        <w:numPr>
+          <w:ilvl w:val="0"/>
+          <w:numId w:val="19"/>
+        </w:numPr>
+        <w:spacing w:line="240" w:lineRule="auto"/>
+        <w:rPr>
+          <w:rFonts w:ascii="Quattrocento Sans" w:hAnsi="Quattrocento Sans" w:cs="Segoe UI"/>
+          <w:color w:val="000000" w:themeColor="text1"/>
+          <w:szCs w:val="24"/>
+        </w:rPr>
+      </w:pPr>
+      <w:r>
+        <w:rPr>
+          <w:rFonts w:ascii="Quattrocento Sans" w:hAnsi="Quattrocento Sans" w:cs="Segoe UI"/>
+          <w:color w:val="000000" w:themeColor="text1"/>
+          <w:szCs w:val="24"/>
+        </w:rPr>
+        <w:t>Demonstrate the use of binning</w:t>
+      </w:r>
+    </w:p>
+    <w:p>
+      <w:pPr>
+        <w:pStyle w:val="ListParagraph"/>
+        <w:numPr>
+          <w:ilvl w:val="0"/>
+          <w:numId w:val="19"/>
+        </w:numPr>
+        <w:spacing w:line="240" w:lineRule="auto"/>
+        <w:rPr>
+          <w:rFonts w:ascii="Quattrocento Sans" w:hAnsi="Quattrocento Sans" w:cs="Segoe UI"/>
+          <w:color w:val="000000" w:themeColor="text1"/>
+          <w:szCs w:val="24"/>
+        </w:rPr>
+      </w:pPr>
+      <w:r>
+        <w:rPr>
+          <w:rFonts w:ascii="Quattrocento Sans" w:hAnsi="Quattrocento Sans" w:cs="Segoe UI"/>
+          <w:color w:val="000000" w:themeColor="text1"/>
+          <w:szCs w:val="24"/>
+        </w:rPr>
+        <w:t xml:space="preserve">Demonstrate the use of </w:t>
+      </w:r>
+      <w:r>
+        <w:rPr>
+          <w:rFonts w:ascii="Quattrocento Sans" w:hAnsi="Quattrocento Sans" w:cs="Segoe UI"/>
+          <w:color w:val="000000" w:themeColor="text1"/>
+          <w:szCs w:val="24"/>
+        </w:rPr>
+        <w:t>categorical</w:t>
+      </w:r>
+      <w:r>
+        <w:rPr>
+          <w:rFonts w:ascii="Quattrocento Sans" w:hAnsi="Quattrocento Sans" w:cs="Segoe UI"/>
+          <w:color w:val="000000" w:themeColor="text1"/>
+          <w:szCs w:val="24"/>
+        </w:rPr>
+        <w:t xml:space="preserve"> variables</w:t>
+      </w:r>
+    </w:p>
+    <w:p>
+      <w:pPr>
+        <w:spacing w:line="240" w:lineRule="auto"/>
+        <w:rPr>
+          <w:rFonts w:ascii="Quattrocento Sans" w:hAnsi="Quattrocento Sans" w:cs="Segoe UI"/>
+          <w:color w:val="000000" w:themeColor="text1"/>
+          <w:szCs w:val="24"/>
+        </w:rPr>
+      </w:pPr>
+    </w:p>
+    <w:p>
+      <w:pPr>
+        <w:spacing w:line="240" w:lineRule="auto"/>
+        <w:rPr>
+          <w:rFonts w:ascii="Quattrocento Sans" w:hAnsi="Quattrocento Sans" w:cs="Segoe UI"/>
+          <w:color w:val="000000" w:themeColor="text1"/>
+          <w:szCs w:val="24"/>
+        </w:rPr>
+      </w:pPr>
+      <w:r>
+        <w:rPr>
+          <w:rFonts w:ascii="Quattrocento Sans" w:hAnsi="Quattrocento Sans" w:cs="Segoe UI"/>
+          <w:color w:val="0000FF"/>
+          <w:szCs w:val="24"/>
+        </w:rPr>
+        <w:t>Pre-processing Data in Python</w:t>
+      </w:r>
+      <w:r>
+        <w:rPr>
+          <w:rFonts w:ascii="Quattrocento Sans" w:hAnsi="Quattrocento Sans" w:cs="Segoe UI"/>
+          <w:color w:val="000000" w:themeColor="text1"/>
+          <w:szCs w:val="24"/>
+        </w:rPr>
+        <w:t>:</w:t>
+      </w:r>
+    </w:p>
+    <w:p>
+      <w:pPr>
+        <w:spacing w:line="240" w:lineRule="auto"/>
+        <w:rPr>
+          <w:rFonts w:ascii="Quattrocento Sans" w:hAnsi="Quattrocento Sans" w:cs="Segoe UI"/>
+          <w:color w:val="000000" w:themeColor="text1"/>
+          <w:szCs w:val="24"/>
+        </w:rPr>
+      </w:pPr>
+      <w:r>
+        <w:rPr>
+          <w:rFonts w:ascii="Quattrocento Sans" w:hAnsi="Quattrocento Sans" w:cs="Segoe UI"/>
+          <w:color w:val="000000" w:themeColor="text1"/>
+          <w:szCs w:val="24"/>
+        </w:rPr>
+        <w:t>Data preprocessing is a necessary step in data analysis. It is the process of converting or mapping data from one raw form into another format to make it ready for further analysis.</w:t>
+      </w:r>
+    </w:p>
+    <w:p>
+      <w:pPr>
+        <w:spacing w:line="240" w:lineRule="auto"/>
+        <w:rPr>
+          <w:rFonts w:ascii="Quattrocento Sans" w:hAnsi="Quattrocento Sans" w:cs="Segoe UI"/>
+          <w:color w:val="000000" w:themeColor="text1"/>
+          <w:szCs w:val="24"/>
+        </w:rPr>
+      </w:pPr>
+      <w:r>
+        <w:rPr>
+          <w:rFonts w:ascii="Quattrocento Sans" w:hAnsi="Quattrocento Sans" w:cs="Segoe UI"/>
+          <w:color w:val="000000" w:themeColor="text1"/>
+          <w:szCs w:val="24"/>
+        </w:rPr>
+        <w:t>Data preprocessing is often called data cleaning or data wrangling.</w:t>
+      </w:r>
+    </w:p>
+    <w:p>
+      <w:pPr>
+        <w:spacing w:line="240" w:lineRule="auto"/>
+        <w:rPr>
+          <w:rFonts w:ascii="Quattrocento Sans" w:hAnsi="Quattrocento Sans" w:cs="Segoe UI"/>
+          <w:color w:val="000000" w:themeColor="text1"/>
+          <w:szCs w:val="24"/>
+        </w:rPr>
+      </w:pPr>
+      <w:r>
+        <w:rPr>
+          <w:rFonts w:ascii="Quattrocento Sans" w:hAnsi="Quattrocento Sans" w:cs="Segoe UI"/>
+          <w:b/>
+          <w:bCs/>
+          <w:color w:val="000000" w:themeColor="text1"/>
+          <w:szCs w:val="24"/>
+        </w:rPr>
+        <w:t>A missing value</w:t>
+      </w:r>
+      <w:r>
+        <w:rPr>
+          <w:rFonts w:ascii="Quattrocento Sans" w:hAnsi="Quattrocento Sans" w:cs="Segoe UI"/>
+          <w:color w:val="000000" w:themeColor="text1"/>
+          <w:szCs w:val="24"/>
+        </w:rPr>
+        <w:t xml:space="preserve">: It occurs whenever a data entry is left empty. </w:t>
+      </w:r>
+    </w:p>
+    <w:p>
+      <w:pPr>
+        <w:spacing w:line="240" w:lineRule="auto"/>
+        <w:rPr>
+          <w:rFonts w:ascii="Quattrocento Sans" w:hAnsi="Quattrocento Sans" w:cs="Segoe UI"/>
+          <w:color w:val="000000" w:themeColor="text1"/>
+          <w:szCs w:val="24"/>
+        </w:rPr>
+      </w:pPr>
+      <w:r>
+        <w:rPr>
+          <w:rFonts w:ascii="Quattrocento Sans" w:hAnsi="Quattrocento Sans" w:cs="Segoe UI"/>
+          <w:color w:val="000000" w:themeColor="text1"/>
+          <w:szCs w:val="24"/>
+        </w:rPr>
+        <w:t>Data format: data from different sources maybe in various formats, in different units, or in various conventions.</w:t>
+      </w:r>
+    </w:p>
+    <w:p>
+      <w:pPr>
+        <w:spacing w:line="240" w:lineRule="auto"/>
+        <w:rPr>
+          <w:rFonts w:ascii="Quattrocento Sans" w:hAnsi="Quattrocento Sans" w:cs="Segoe UI"/>
+          <w:color w:val="000000" w:themeColor="text1"/>
+          <w:szCs w:val="24"/>
+        </w:rPr>
+      </w:pPr>
+      <w:r>
+        <w:rPr>
+          <w:rFonts w:ascii="Quattrocento Sans" w:hAnsi="Quattrocento Sans" w:cs="Segoe UI"/>
+          <w:b/>
+          <w:bCs/>
+          <w:color w:val="000000" w:themeColor="text1"/>
+          <w:szCs w:val="24"/>
+        </w:rPr>
+        <w:t>Python Pandas</w:t>
+      </w:r>
+      <w:r>
+        <w:rPr>
+          <w:rFonts w:ascii="Quattrocento Sans" w:hAnsi="Quattrocento Sans" w:cs="Segoe UI"/>
+          <w:color w:val="000000" w:themeColor="text1"/>
+          <w:szCs w:val="24"/>
+        </w:rPr>
+        <w:t xml:space="preserve"> that can standardize the values </w:t>
+      </w:r>
+      <w:r>
+        <w:rPr>
+          <w:rFonts w:ascii="Quattrocento Sans" w:hAnsi="Quattrocento Sans" w:cs="Segoe UI"/>
+          <w:color w:val="000000" w:themeColor="text1"/>
+          <w:szCs w:val="24"/>
+        </w:rPr>
+        <w:t>into</w:t>
+      </w:r>
+      <w:r>
+        <w:rPr>
+          <w:rFonts w:ascii="Quattrocento Sans" w:hAnsi="Quattrocento Sans" w:cs="Segoe UI"/>
+          <w:color w:val="000000" w:themeColor="text1"/>
+          <w:szCs w:val="24"/>
+        </w:rPr>
+        <w:t xml:space="preserve"> the same format, or unit, or convention,</w:t>
+      </w:r>
+    </w:p>
+    <w:p>
+      <w:pPr>
+        <w:spacing w:line="240" w:lineRule="auto"/>
+        <w:rPr>
+          <w:rFonts w:ascii="Quattrocento Sans" w:hAnsi="Quattrocento Sans" w:cs="Segoe UI"/>
+          <w:color w:val="000000" w:themeColor="text1"/>
+          <w:szCs w:val="24"/>
+        </w:rPr>
+      </w:pPr>
+      <w:r>
+        <w:rPr>
+          <w:rFonts w:ascii="Quattrocento Sans" w:hAnsi="Quattrocento Sans" w:cs="Segoe UI"/>
+          <w:b/>
+          <w:bCs/>
+          <w:color w:val="000000" w:themeColor="text1"/>
+          <w:szCs w:val="24"/>
+        </w:rPr>
+        <w:t>Normalization</w:t>
+      </w:r>
+      <w:r>
+        <w:rPr>
+          <w:rFonts w:ascii="Quattrocento Sans" w:hAnsi="Quattrocento Sans" w:cs="Segoe UI"/>
+          <w:color w:val="000000" w:themeColor="text1"/>
+          <w:szCs w:val="24"/>
+        </w:rPr>
+        <w:t xml:space="preserve">: different columns of numerical data may have different ranges and direct comparison is often not meaningful. Normalization </w:t>
+      </w:r>
+      <w:r>
+        <w:rPr>
+          <w:rFonts w:ascii="Quattrocento Sans" w:hAnsi="Quattrocento Sans" w:cs="Segoe UI"/>
+          <w:color w:val="000000" w:themeColor="text1"/>
+          <w:szCs w:val="24"/>
+        </w:rPr>
+        <w:t>is away</w:t>
+      </w:r>
+      <w:r>
+        <w:rPr>
+          <w:rFonts w:ascii="Quattrocento Sans" w:hAnsi="Quattrocento Sans" w:cs="Segoe UI"/>
+          <w:color w:val="000000" w:themeColor="text1"/>
+          <w:szCs w:val="24"/>
+        </w:rPr>
+        <w:t xml:space="preserve"> to bring all data </w:t>
+      </w:r>
+      <w:r>
+        <w:rPr>
+          <w:rFonts w:ascii="Quattrocento Sans" w:hAnsi="Quattrocento Sans" w:cs="Segoe UI"/>
+          <w:color w:val="000000" w:themeColor="text1"/>
+          <w:szCs w:val="24"/>
+        </w:rPr>
+        <w:t>into</w:t>
+      </w:r>
+      <w:r>
+        <w:rPr>
+          <w:rFonts w:ascii="Quattrocento Sans" w:hAnsi="Quattrocento Sans" w:cs="Segoe UI"/>
+          <w:color w:val="000000" w:themeColor="text1"/>
+          <w:szCs w:val="24"/>
+        </w:rPr>
+        <w:t xml:space="preserve"> a similar range for more useful comparison.</w:t>
+      </w:r>
+    </w:p>
+    <w:p>
+      <w:pPr>
+        <w:spacing w:line="240" w:lineRule="auto"/>
+        <w:rPr>
+          <w:rFonts w:ascii="Quattrocento Sans" w:hAnsi="Quattrocento Sans" w:cs="Segoe UI"/>
+          <w:color w:val="000000" w:themeColor="text1"/>
+          <w:szCs w:val="24"/>
+        </w:rPr>
+      </w:pPr>
+      <w:r>
+        <w:rPr>
+          <w:rFonts w:ascii="Quattrocento Sans" w:hAnsi="Quattrocento Sans" w:cs="Segoe UI"/>
+          <w:b/>
+          <w:bCs/>
+          <w:color w:val="000000" w:themeColor="text1"/>
+          <w:szCs w:val="24"/>
+        </w:rPr>
+        <w:t>Data binning</w:t>
+      </w:r>
+      <w:r>
+        <w:rPr>
+          <w:rFonts w:ascii="Quattrocento Sans" w:hAnsi="Quattrocento Sans" w:cs="Segoe UI"/>
+          <w:color w:val="000000" w:themeColor="text1"/>
+          <w:szCs w:val="24"/>
+        </w:rPr>
+        <w:t xml:space="preserve">: binning creates bigger categories from a set of numerical values. It is </w:t>
+      </w:r>
+      <w:r>
+        <w:rPr>
+          <w:rFonts w:ascii="Quattrocento Sans" w:hAnsi="Quattrocento Sans" w:cs="Segoe UI"/>
+          <w:color w:val="000000" w:themeColor="text1"/>
+          <w:szCs w:val="24"/>
+        </w:rPr>
+        <w:t>particularly</w:t>
+      </w:r>
+      <w:r>
+        <w:rPr>
+          <w:rFonts w:ascii="Quattrocento Sans" w:hAnsi="Quattrocento Sans" w:cs="Segoe UI"/>
+          <w:color w:val="000000" w:themeColor="text1"/>
+          <w:szCs w:val="24"/>
+        </w:rPr>
+        <w:t xml:space="preserve"> useful for comparison between </w:t>
+      </w:r>
+      <w:r>
+        <w:rPr>
+          <w:rFonts w:ascii="Quattrocento Sans" w:hAnsi="Quattrocento Sans" w:cs="Segoe UI"/>
+          <w:color w:val="000000" w:themeColor="text1"/>
+          <w:szCs w:val="24"/>
+        </w:rPr>
+        <w:t>groups</w:t>
+      </w:r>
+      <w:r>
+        <w:rPr>
+          <w:rFonts w:ascii="Quattrocento Sans" w:hAnsi="Quattrocento Sans" w:cs="Segoe UI"/>
+          <w:color w:val="000000" w:themeColor="text1"/>
+          <w:szCs w:val="24"/>
+        </w:rPr>
+        <w:t xml:space="preserve"> of data.</w:t>
+      </w:r>
+    </w:p>
+    <w:p>
+      <w:pPr>
+        <w:spacing w:line="240" w:lineRule="auto"/>
+        <w:rPr>
+          <w:rFonts w:ascii="Quattrocento Sans" w:hAnsi="Quattrocento Sans" w:cs="Segoe UI"/>
+          <w:color w:val="000000" w:themeColor="text1"/>
+          <w:szCs w:val="24"/>
+        </w:rPr>
+      </w:pPr>
+      <w:r>
+        <w:rPr>
+          <w:rFonts w:ascii="Quattrocento Sans" w:hAnsi="Quattrocento Sans" w:cs="Segoe UI"/>
+          <w:b/>
+          <w:bCs/>
+          <w:color w:val="000000" w:themeColor="text1"/>
+          <w:szCs w:val="24"/>
+        </w:rPr>
+        <w:t>Categorical variables</w:t>
+      </w:r>
+      <w:r>
+        <w:rPr>
+          <w:rFonts w:ascii="Quattrocento Sans" w:hAnsi="Quattrocento Sans" w:cs="Segoe UI"/>
+          <w:color w:val="000000" w:themeColor="text1"/>
+          <w:szCs w:val="24"/>
+        </w:rPr>
+        <w:t xml:space="preserve"> converting into numeric </w:t>
+      </w:r>
+      <w:r>
+        <w:rPr>
+          <w:rFonts w:ascii="Quattrocento Sans" w:hAnsi="Quattrocento Sans" w:cs="Segoe UI"/>
+          <w:color w:val="000000" w:themeColor="text1"/>
+          <w:szCs w:val="24"/>
+        </w:rPr>
+        <w:t>variables</w:t>
+      </w:r>
+      <w:r>
+        <w:rPr>
+          <w:rFonts w:ascii="Quattrocento Sans" w:hAnsi="Quattrocento Sans" w:cs="Segoe UI"/>
+          <w:color w:val="000000" w:themeColor="text1"/>
+          <w:szCs w:val="24"/>
+        </w:rPr>
+        <w:t xml:space="preserve"> to make statistical modeling easier.</w:t>
+      </w:r>
+    </w:p>
+    <w:p>
+      <w:pPr>
+        <w:spacing w:line="240" w:lineRule="auto"/>
+        <w:rPr>
+          <w:rFonts w:ascii="Quattrocento Sans" w:hAnsi="Quattrocento Sans" w:cs="Segoe UI"/>
+          <w:color w:val="000000" w:themeColor="text1"/>
+          <w:szCs w:val="24"/>
+        </w:rPr>
+      </w:pPr>
+      <w:r>
+        <w:rPr>
+          <w:rFonts w:ascii="Quattrocento Sans" w:hAnsi="Quattrocento Sans" w:cs="Segoe UI"/>
+          <w:color w:val="0000FF"/>
+          <w:szCs w:val="24"/>
+        </w:rPr>
+        <w:lastRenderedPageBreak/>
+        <w:t>Dealing with Missing Values in Python</w:t>
+      </w:r>
+      <w:r>
+        <w:rPr>
+          <w:rFonts w:ascii="Quattrocento Sans" w:hAnsi="Quattrocento Sans" w:cs="Segoe UI"/>
+          <w:color w:val="000000" w:themeColor="text1"/>
+          <w:szCs w:val="24"/>
+        </w:rPr>
+        <w:t>:</w:t>
+      </w:r>
+    </w:p>
+    <w:p>
+      <w:pPr>
+        <w:spacing w:line="240" w:lineRule="auto"/>
+        <w:rPr>
+          <w:rFonts w:ascii="Quattrocento Sans" w:hAnsi="Quattrocento Sans" w:cs="Segoe UI"/>
+          <w:color w:val="000000" w:themeColor="text1"/>
+          <w:szCs w:val="24"/>
+        </w:rPr>
+      </w:pPr>
+      <w:r>
+        <w:rPr>
+          <w:rFonts w:ascii="Quattrocento Sans" w:hAnsi="Quattrocento Sans" w:cs="Segoe UI"/>
+          <w:color w:val="000000" w:themeColor="text1"/>
+          <w:szCs w:val="24"/>
+        </w:rPr>
+        <w:t>Missing value:</w:t>
+      </w:r>
+    </w:p>
+    <w:p>
+      <w:pPr>
+        <w:spacing w:line="240" w:lineRule="auto"/>
+        <w:rPr>
+          <w:rFonts w:ascii="Quattrocento Sans" w:hAnsi="Quattrocento Sans" w:cs="Segoe UI"/>
+          <w:color w:val="000000" w:themeColor="text1"/>
+          <w:szCs w:val="24"/>
+        </w:rPr>
+      </w:pPr>
+      <w:r>
+        <w:rPr>
+          <w:rFonts w:ascii="Quattrocento Sans" w:hAnsi="Quattrocento Sans" w:cs="Segoe UI"/>
+          <w:color w:val="000000" w:themeColor="text1"/>
+          <w:szCs w:val="24"/>
+        </w:rPr>
+        <w:t xml:space="preserve">When no data value is stored for feature for a particular observation, we say this feature has a missing value. Usually missing value in data set appears as question mark and a zero or just a blank cell. In the example here, the normalized losses feature has a missing value which is represented with NaN. </w:t>
+      </w:r>
+    </w:p>
+    <w:p>
+      <w:pPr>
+        <w:spacing w:line="240" w:lineRule="auto"/>
+        <w:rPr>
+          <w:rFonts w:ascii="Quattrocento Sans" w:hAnsi="Quattrocento Sans" w:cs="Segoe UI"/>
+          <w:color w:val="000000" w:themeColor="text1"/>
+          <w:szCs w:val="24"/>
+        </w:rPr>
+      </w:pPr>
+      <w:r>
+        <w:rPr>
+          <w:rFonts w:ascii="Quattrocento Sans" w:hAnsi="Quattrocento Sans" w:cs="Segoe UI"/>
+          <w:color w:val="000000" w:themeColor="text1"/>
+          <w:szCs w:val="24"/>
+        </w:rPr>
+        <w:drawing>
+          <wp:inline distT="0" distB="0" distL="0" distR="0" wp14:anchorId="0162BC03" wp14:editId="2E801922">
+            <wp:extent cx="6189345" cy="1295400"/>
+            <wp:effectExtent l="0" t="0" r="0" b="0"/>
+            <wp:docPr id="13" name="Picture 13"/>
+            <wp:cNvGraphicFramePr>
+              <a:graphicFrameLocks xmlns:a="http://schemas.openxmlformats.org/drawingml/2006/main" noChangeAspect="1"/>
+            </wp:cNvGraphicFramePr>
+            <a:graphic xmlns:a="http://schemas.openxmlformats.org/drawingml/2006/main">
+              <a:graphicData uri="http://schemas.openxmlformats.org/drawingml/2006/picture">
+                <pic:pic xmlns:pic="http://schemas.openxmlformats.org/drawingml/2006/picture">
+                  <pic:nvPicPr>
+                    <pic:cNvPr id="1" name=""/>
+                    <pic:cNvPicPr/>
+                  </pic:nvPicPr>
+                  <pic:blipFill>
+                    <a:blip r:embed="rId21"/>
+                    <a:stretch>
+                      <a:fillRect/>
+                    </a:stretch>
+                  </pic:blipFill>
+                  <pic:spPr>
+                    <a:xfrm>
+                      <a:off x="0" y="0"/>
+                      <a:ext cx="6189345" cy="1295400"/>
+                    </a:xfrm>
+                    <a:prstGeom prst="rect">
+                      <a:avLst/>
+                    </a:prstGeom>
+                  </pic:spPr>
+                </pic:pic>
+              </a:graphicData>
+            </a:graphic>
+          </wp:inline>
+        </w:drawing>
+      </w:r>
+    </w:p>
+    <w:p>
+      <w:pPr>
+        <w:spacing w:line="240" w:lineRule="auto"/>
+        <w:rPr>
+          <w:rFonts w:ascii="Quattrocento Sans" w:hAnsi="Quattrocento Sans" w:cs="Segoe UI"/>
+          <w:color w:val="000000" w:themeColor="text1"/>
+          <w:szCs w:val="24"/>
+        </w:rPr>
+      </w:pPr>
+      <w:r>
+        <w:rPr>
+          <w:rFonts w:ascii="Quattrocento Sans" w:hAnsi="Quattrocento Sans" w:cs="Segoe UI"/>
+          <w:color w:val="000000" w:themeColor="text1"/>
+          <w:szCs w:val="24"/>
+        </w:rPr>
+        <w:t xml:space="preserve">But how can </w:t>
+      </w:r>
+      <w:r>
+        <w:rPr>
+          <w:rFonts w:ascii="Quattrocento Sans" w:hAnsi="Quattrocento Sans" w:cs="Segoe UI"/>
+          <w:color w:val="000000" w:themeColor="text1"/>
+          <w:szCs w:val="24"/>
+        </w:rPr>
+        <w:t>we</w:t>
+      </w:r>
+      <w:r>
+        <w:rPr>
+          <w:rFonts w:ascii="Quattrocento Sans" w:hAnsi="Quattrocento Sans" w:cs="Segoe UI"/>
+          <w:color w:val="000000" w:themeColor="text1"/>
+          <w:szCs w:val="24"/>
+        </w:rPr>
+        <w:t xml:space="preserve"> deal with missing data? There are many ways to deal with missing values and this is regardless of Python, R or whatever tool </w:t>
+      </w:r>
+      <w:r>
+        <w:rPr>
+          <w:rFonts w:ascii="Quattrocento Sans" w:hAnsi="Quattrocento Sans" w:cs="Segoe UI"/>
+          <w:color w:val="000000" w:themeColor="text1"/>
+          <w:szCs w:val="24"/>
+        </w:rPr>
+        <w:t>we</w:t>
+      </w:r>
+      <w:r>
+        <w:rPr>
+          <w:rFonts w:ascii="Quattrocento Sans" w:hAnsi="Quattrocento Sans" w:cs="Segoe UI"/>
+          <w:color w:val="000000" w:themeColor="text1"/>
+          <w:szCs w:val="24"/>
+        </w:rPr>
+        <w:t xml:space="preserve"> use.</w:t>
+      </w:r>
+    </w:p>
+    <w:p>
+      <w:pPr>
+        <w:spacing w:line="240" w:lineRule="auto"/>
+        <w:rPr>
+          <w:rFonts w:ascii="Quattrocento Sans" w:hAnsi="Quattrocento Sans" w:cs="Segoe UI"/>
+          <w:color w:val="000000" w:themeColor="text1"/>
+          <w:szCs w:val="24"/>
+        </w:rPr>
+      </w:pPr>
+      <w:r>
+        <w:rPr>
+          <w:rFonts w:ascii="Quattrocento Sans" w:hAnsi="Quattrocento Sans" w:cs="Segoe UI"/>
+          <w:color w:val="000000" w:themeColor="text1"/>
+          <w:szCs w:val="24"/>
+        </w:rPr>
+        <w:drawing>
+          <wp:inline distT="0" distB="0" distL="0" distR="0" wp14:anchorId="7494DA2E" wp14:editId="5F4B3F30">
+            <wp:extent cx="3973364" cy="2001154"/>
+            <wp:effectExtent l="0" t="0" r="0" b="0"/>
+            <wp:docPr id="14" name="Picture 14"/>
+            <wp:cNvGraphicFramePr>
+              <a:graphicFrameLocks xmlns:a="http://schemas.openxmlformats.org/drawingml/2006/main" noChangeAspect="1"/>
+            </wp:cNvGraphicFramePr>
+            <a:graphic xmlns:a="http://schemas.openxmlformats.org/drawingml/2006/main">
+              <a:graphicData uri="http://schemas.openxmlformats.org/drawingml/2006/picture">
+                <pic:pic xmlns:pic="http://schemas.openxmlformats.org/drawingml/2006/picture">
+                  <pic:nvPicPr>
+                    <pic:cNvPr id="1" name=""/>
+                    <pic:cNvPicPr/>
+                  </pic:nvPicPr>
+                  <pic:blipFill>
+                    <a:blip r:embed="rId22"/>
+                    <a:stretch>
+                      <a:fillRect/>
+                    </a:stretch>
+                  </pic:blipFill>
+                  <pic:spPr>
+                    <a:xfrm>
+                      <a:off x="0" y="0"/>
+                      <a:ext cx="3986943" cy="2007993"/>
+                    </a:xfrm>
+                    <a:prstGeom prst="rect">
+                      <a:avLst/>
+                    </a:prstGeom>
+                  </pic:spPr>
+                </pic:pic>
+              </a:graphicData>
+            </a:graphic>
+          </wp:inline>
+        </w:drawing>
+      </w:r>
+    </w:p>
+    <w:p>
+      <w:pPr>
+        <w:spacing w:line="240" w:lineRule="auto"/>
+        <w:rPr>
+          <w:rFonts w:ascii="Quattrocento Sans" w:hAnsi="Quattrocento Sans" w:cs="Segoe UI"/>
+          <w:color w:val="000000" w:themeColor="text1"/>
+          <w:szCs w:val="24"/>
+        </w:rPr>
+      </w:pPr>
+      <w:r>
+        <w:rPr>
+          <w:rFonts w:ascii="Quattrocento Sans" w:hAnsi="Quattrocento Sans" w:cs="Segoe UI"/>
+          <w:color w:val="000000" w:themeColor="text1"/>
+          <w:szCs w:val="24"/>
+        </w:rPr>
+        <w:drawing>
+          <wp:inline distT="0" distB="0" distL="0" distR="0" wp14:anchorId="1A6847E3" wp14:editId="722FDC97">
+            <wp:extent cx="4808823" cy="2807892"/>
+            <wp:effectExtent l="0" t="0" r="0" b="0"/>
+            <wp:docPr id="16" name="Picture 16"/>
+            <wp:cNvGraphicFramePr>
+              <a:graphicFrameLocks xmlns:a="http://schemas.openxmlformats.org/drawingml/2006/main" noChangeAspect="1"/>
+            </wp:cNvGraphicFramePr>
+            <a:graphic xmlns:a="http://schemas.openxmlformats.org/drawingml/2006/main">
+              <a:graphicData uri="http://schemas.openxmlformats.org/drawingml/2006/picture">
+                <pic:pic xmlns:pic="http://schemas.openxmlformats.org/drawingml/2006/picture">
+                  <pic:nvPicPr>
+                    <pic:cNvPr id="1" name=""/>
+                    <pic:cNvPicPr/>
+                  </pic:nvPicPr>
+                  <pic:blipFill>
+                    <a:blip r:embed="rId23"/>
+                    <a:stretch>
+                      <a:fillRect/>
+                    </a:stretch>
+                  </pic:blipFill>
+                  <pic:spPr>
+                    <a:xfrm>
+                      <a:off x="0" y="0"/>
+                      <a:ext cx="4812359" cy="2809956"/>
+                    </a:xfrm>
+                    <a:prstGeom prst="rect">
+                      <a:avLst/>
+                    </a:prstGeom>
+                  </pic:spPr>
+                </pic:pic>
+              </a:graphicData>
+            </a:graphic>
+          </wp:inline>
+        </w:drawing>
+      </w:r>
+    </w:p>
+    <w:p>
+      <w:pPr>
+        <w:spacing w:line="240" w:lineRule="auto"/>
+        <w:rPr>
+          <w:rFonts w:ascii="Quattrocento Sans" w:hAnsi="Quattrocento Sans" w:cs="Segoe UI"/>
+          <w:color w:val="000000" w:themeColor="text1"/>
+          <w:szCs w:val="24"/>
+        </w:rPr>
+      </w:pPr>
+    </w:p>
+    <w:p>
+      <w:pPr>
+        <w:spacing w:line="240" w:lineRule="auto"/>
+        <w:rPr>
+          <w:rFonts w:ascii="Quattrocento Sans" w:hAnsi="Quattrocento Sans" w:cs="Segoe UI"/>
+          <w:color w:val="0000FF"/>
+          <w:szCs w:val="24"/>
+        </w:rPr>
+      </w:pPr>
+      <w:r>
+        <w:rPr>
+          <w:rFonts w:ascii="Quattrocento Sans" w:hAnsi="Quattrocento Sans" w:cs="Segoe UI"/>
+          <w:color w:val="0000FF"/>
+          <w:szCs w:val="24"/>
+        </w:rPr>
+        <w:lastRenderedPageBreak/>
+        <w:t>How to drop missing values in Python?</w:t>
+      </w:r>
+    </w:p>
+    <w:p>
+      <w:pPr>
+        <w:spacing w:line="240" w:lineRule="auto"/>
+        <w:rPr>
+          <w:rFonts w:ascii="Quattrocento Sans" w:hAnsi="Quattrocento Sans" w:cs="Segoe UI"/>
+          <w:color w:val="000000" w:themeColor="text1"/>
+          <w:szCs w:val="24"/>
+        </w:rPr>
+      </w:pPr>
+      <w:r>
+        <w:rPr>
+          <w:rFonts w:ascii="Quattrocento Sans" w:hAnsi="Quattrocento Sans" w:cs="Segoe UI"/>
+          <w:color w:val="000000" w:themeColor="text1"/>
+          <w:szCs w:val="24"/>
+        </w:rPr>
+        <w:drawing>
+          <wp:inline distT="0" distB="0" distL="0" distR="0" wp14:anchorId="769B319A" wp14:editId="7B3A9E52">
+            <wp:extent cx="4525951" cy="2061744"/>
+            <wp:effectExtent l="0" t="0" r="0" b="0"/>
+            <wp:docPr id="17" name="Picture 17"/>
+            <wp:cNvGraphicFramePr>
+              <a:graphicFrameLocks xmlns:a="http://schemas.openxmlformats.org/drawingml/2006/main" noChangeAspect="1"/>
+            </wp:cNvGraphicFramePr>
+            <a:graphic xmlns:a="http://schemas.openxmlformats.org/drawingml/2006/main">
+              <a:graphicData uri="http://schemas.openxmlformats.org/drawingml/2006/picture">
+                <pic:pic xmlns:pic="http://schemas.openxmlformats.org/drawingml/2006/picture">
+                  <pic:nvPicPr>
+                    <pic:cNvPr id="1" name=""/>
+                    <pic:cNvPicPr/>
+                  </pic:nvPicPr>
+                  <pic:blipFill>
+                    <a:blip r:embed="rId24"/>
+                    <a:stretch>
+                      <a:fillRect/>
+                    </a:stretch>
+                  </pic:blipFill>
+                  <pic:spPr>
+                    <a:xfrm>
+                      <a:off x="0" y="0"/>
+                      <a:ext cx="4537167" cy="2066853"/>
+                    </a:xfrm>
+                    <a:prstGeom prst="rect">
+                      <a:avLst/>
+                    </a:prstGeom>
+                  </pic:spPr>
+                </pic:pic>
+              </a:graphicData>
+            </a:graphic>
+          </wp:inline>
+        </w:drawing>
+      </w:r>
+    </w:p>
+    <w:p>
+      <w:pPr>
+        <w:spacing w:line="240" w:lineRule="auto"/>
+        <w:rPr>
+          <w:rFonts w:ascii="Quattrocento Sans" w:hAnsi="Quattrocento Sans" w:cs="Segoe UI"/>
+          <w:color w:val="000000" w:themeColor="text1"/>
+          <w:szCs w:val="24"/>
+        </w:rPr>
+      </w:pPr>
+      <w:r>
+        <w:rPr>
+          <w:rFonts w:ascii="Quattrocento Sans" w:hAnsi="Quattrocento Sans" w:cs="Segoe UI"/>
+          <w:color w:val="000000" w:themeColor="text1"/>
+          <w:szCs w:val="24"/>
+        </w:rPr>
+        <w:t xml:space="preserve">To remove data that contains missing values Panda's library has a built-in method called </w:t>
+      </w:r>
+      <w:r>
+        <w:rPr>
+          <w:rFonts w:ascii="Quattrocento Sans" w:hAnsi="Quattrocento Sans" w:cs="Segoe UI"/>
+          <w:b/>
+          <w:bCs/>
+          <w:color w:val="000000" w:themeColor="text1"/>
+          <w:szCs w:val="24"/>
+        </w:rPr>
+        <w:t>dropna.</w:t>
+      </w:r>
+      <w:r>
+        <w:rPr>
+          <w:rFonts w:ascii="Quattrocento Sans" w:hAnsi="Quattrocento Sans" w:cs="Segoe UI"/>
+          <w:color w:val="000000" w:themeColor="text1"/>
+          <w:szCs w:val="24"/>
+        </w:rPr>
+        <w:t xml:space="preserve"> </w:t>
+      </w:r>
+    </w:p>
+    <w:p>
+      <w:pPr>
+        <w:spacing w:line="240" w:lineRule="auto"/>
+        <w:rPr>
+          <w:rFonts w:ascii="Quattrocento Sans" w:hAnsi="Quattrocento Sans" w:cs="Segoe UI"/>
+          <w:color w:val="000000" w:themeColor="text1"/>
+          <w:szCs w:val="24"/>
+        </w:rPr>
+      </w:pPr>
+      <w:r>
+        <w:rPr>
+          <w:rFonts w:ascii="Quattrocento Sans" w:hAnsi="Quattrocento Sans" w:cs="Segoe UI"/>
+          <w:color w:val="000000" w:themeColor="text1"/>
+          <w:szCs w:val="24"/>
+        </w:rPr>
+        <w:t xml:space="preserve">Essentially, with the dropna method, </w:t>
+      </w:r>
+      <w:r>
+        <w:rPr>
+          <w:rFonts w:ascii="Quattrocento Sans" w:hAnsi="Quattrocento Sans" w:cs="Segoe UI"/>
+          <w:color w:val="000000" w:themeColor="text1"/>
+          <w:szCs w:val="24"/>
+        </w:rPr>
+        <w:t>we</w:t>
+      </w:r>
+      <w:r>
+        <w:rPr>
+          <w:rFonts w:ascii="Quattrocento Sans" w:hAnsi="Quattrocento Sans" w:cs="Segoe UI"/>
+          <w:color w:val="000000" w:themeColor="text1"/>
+          <w:szCs w:val="24"/>
+        </w:rPr>
+        <w:t xml:space="preserve"> can choose to drop rows or columns that contain missing values like NaN. So</w:t>
+      </w:r>
+      <w:r>
+        <w:rPr>
+          <w:rFonts w:ascii="Quattrocento Sans" w:hAnsi="Quattrocento Sans" w:cs="Segoe UI"/>
+          <w:color w:val="000000" w:themeColor="text1"/>
+          <w:szCs w:val="24"/>
+        </w:rPr>
+        <w:t>,</w:t>
+      </w:r>
+      <w:r>
+        <w:rPr>
+          <w:rFonts w:ascii="Quattrocento Sans" w:hAnsi="Quattrocento Sans" w:cs="Segoe UI"/>
+          <w:color w:val="000000" w:themeColor="text1"/>
+          <w:szCs w:val="24"/>
+        </w:rPr>
+        <w:t xml:space="preserve"> </w:t>
+      </w:r>
+      <w:r>
+        <w:rPr>
+          <w:rFonts w:ascii="Quattrocento Sans" w:hAnsi="Quattrocento Sans" w:cs="Segoe UI"/>
+          <w:color w:val="000000" w:themeColor="text1"/>
+          <w:szCs w:val="24"/>
+        </w:rPr>
+        <w:t>we’ll</w:t>
+      </w:r>
+      <w:r>
+        <w:rPr>
+          <w:rFonts w:ascii="Quattrocento Sans" w:hAnsi="Quattrocento Sans" w:cs="Segoe UI"/>
+          <w:color w:val="000000" w:themeColor="text1"/>
+          <w:szCs w:val="24"/>
+        </w:rPr>
+        <w:t xml:space="preserve"> need to specify access equal zero to drop the rows or access equals one to drop the columns that contain the missing values. </w:t>
+      </w:r>
+    </w:p>
+    <w:p>
+      <w:pPr>
+        <w:spacing w:line="240" w:lineRule="auto"/>
+        <w:rPr>
+          <w:rFonts w:ascii="Quattrocento Sans" w:hAnsi="Quattrocento Sans" w:cs="Segoe UI"/>
+          <w:color w:val="000000" w:themeColor="text1"/>
+          <w:szCs w:val="24"/>
+        </w:rPr>
+      </w:pPr>
+      <w:r>
+        <w:rPr>
+          <w:rFonts w:ascii="Quattrocento Sans" w:hAnsi="Quattrocento Sans" w:cs="Segoe UI"/>
+          <w:color w:val="000000" w:themeColor="text1"/>
+          <w:szCs w:val="24"/>
+        </w:rPr>
+        <w:t xml:space="preserve">In this example, there is a missing value in the price column. Since the price of used cars is what we're trying to predict in our upcoming analysis, we have to remove the cars, the rows, that don't have a listed price. It can simply be done in one line of code using </w:t>
+      </w:r>
+      <w:r>
+        <w:rPr>
+          <w:rFonts w:ascii="Quattrocento Sans" w:hAnsi="Quattrocento Sans" w:cs="Segoe UI"/>
+          <w:b/>
+          <w:bCs/>
+          <w:color w:val="000000" w:themeColor="text1"/>
+          <w:szCs w:val="24"/>
+        </w:rPr>
+        <w:t>dataframe.dropna</w:t>
+      </w:r>
+      <w:r>
+        <w:rPr>
+          <w:rFonts w:ascii="Quattrocento Sans" w:hAnsi="Quattrocento Sans" w:cs="Segoe UI"/>
+          <w:color w:val="000000" w:themeColor="text1"/>
+          <w:szCs w:val="24"/>
+        </w:rPr>
+        <w:t>. Setting the argument in place to true, allows the modification to be done on the data set directly.</w:t>
+      </w:r>
+    </w:p>
+    <w:p>
+      <w:pPr>
+        <w:spacing w:line="240" w:lineRule="auto"/>
+        <w:rPr>
+          <w:rFonts w:ascii="Quattrocento Sans" w:hAnsi="Quattrocento Sans" w:cs="Segoe UI"/>
+          <w:color w:val="000000" w:themeColor="text1"/>
+          <w:szCs w:val="24"/>
+        </w:rPr>
+      </w:pPr>
+      <w:r>
+        <w:rPr>
+          <w:rFonts w:ascii="Quattrocento Sans" w:hAnsi="Quattrocento Sans" w:cs="Segoe UI"/>
+          <w:color w:val="000000" w:themeColor="text1"/>
+          <w:szCs w:val="24"/>
+        </w:rPr>
+        <w:drawing>
+          <wp:inline distT="0" distB="0" distL="0" distR="0" wp14:anchorId="644EB537" wp14:editId="3A8AE149">
+            <wp:extent cx="3972479" cy="828791"/>
+            <wp:effectExtent l="0" t="0" r="0" b="9525"/>
+            <wp:docPr id="18" name="Picture 18"/>
+            <wp:cNvGraphicFramePr>
+              <a:graphicFrameLocks xmlns:a="http://schemas.openxmlformats.org/drawingml/2006/main" noChangeAspect="1"/>
+            </wp:cNvGraphicFramePr>
+            <a:graphic xmlns:a="http://schemas.openxmlformats.org/drawingml/2006/main">
+              <a:graphicData uri="http://schemas.openxmlformats.org/drawingml/2006/picture">
+                <pic:pic xmlns:pic="http://schemas.openxmlformats.org/drawingml/2006/picture">
+                  <pic:nvPicPr>
+                    <pic:cNvPr id="1" name=""/>
+                    <pic:cNvPicPr/>
+                  </pic:nvPicPr>
+                  <pic:blipFill>
+                    <a:blip r:embed="rId25"/>
+                    <a:stretch>
+                      <a:fillRect/>
+                    </a:stretch>
+                  </pic:blipFill>
+                  <pic:spPr>
+                    <a:xfrm>
+                      <a:off x="0" y="0"/>
+                      <a:ext cx="3972479" cy="828791"/>
+                    </a:xfrm>
+                    <a:prstGeom prst="rect">
+                      <a:avLst/>
+                    </a:prstGeom>
+                  </pic:spPr>
+                </pic:pic>
+              </a:graphicData>
+            </a:graphic>
+          </wp:inline>
+        </w:drawing>
+      </w:r>
+    </w:p>
+    <w:p>
+      <w:pPr>
+        <w:spacing w:line="240" w:lineRule="auto"/>
+        <w:rPr>
+          <w:rFonts w:ascii="Quattrocento Sans" w:hAnsi="Quattrocento Sans" w:cs="Segoe UI"/>
+          <w:color w:val="000000" w:themeColor="text1"/>
+          <w:szCs w:val="24"/>
+        </w:rPr>
+      </w:pPr>
+      <w:r>
+        <w:rPr>
+          <w:rFonts w:ascii="Quattrocento Sans" w:hAnsi="Quattrocento Sans" w:cs="Segoe UI"/>
+          <w:color w:val="000000" w:themeColor="text1"/>
+          <w:szCs w:val="24"/>
+        </w:rPr>
+        <w:drawing>
+          <wp:inline distT="0" distB="0" distL="0" distR="0" wp14:anchorId="28CB1076" wp14:editId="11433D49">
+            <wp:extent cx="5325218" cy="1476581"/>
+            <wp:effectExtent l="0" t="0" r="8890" b="9525"/>
+            <wp:docPr id="19" name="Picture 19"/>
+            <wp:cNvGraphicFramePr>
+              <a:graphicFrameLocks xmlns:a="http://schemas.openxmlformats.org/drawingml/2006/main" noChangeAspect="1"/>
+            </wp:cNvGraphicFramePr>
+            <a:graphic xmlns:a="http://schemas.openxmlformats.org/drawingml/2006/main">
+              <a:graphicData uri="http://schemas.openxmlformats.org/drawingml/2006/picture">
+                <pic:pic xmlns:pic="http://schemas.openxmlformats.org/drawingml/2006/picture">
+                  <pic:nvPicPr>
+                    <pic:cNvPr id="1" name=""/>
+                    <pic:cNvPicPr/>
+                  </pic:nvPicPr>
+                  <pic:blipFill>
+                    <a:blip r:embed="rId26"/>
+                    <a:stretch>
+                      <a:fillRect/>
+                    </a:stretch>
+                  </pic:blipFill>
+                  <pic:spPr>
+                    <a:xfrm>
+                      <a:off x="0" y="0"/>
+                      <a:ext cx="5325218" cy="1476581"/>
+                    </a:xfrm>
+                    <a:prstGeom prst="rect">
+                      <a:avLst/>
+                    </a:prstGeom>
+                  </pic:spPr>
+                </pic:pic>
+              </a:graphicData>
+            </a:graphic>
+          </wp:inline>
+        </w:drawing>
+      </w:r>
+    </w:p>
+    <w:p>
+      <w:pPr>
+        <w:spacing w:line="240" w:lineRule="auto"/>
+        <w:rPr>
+          <w:rFonts w:ascii="Quattrocento Sans" w:hAnsi="Quattrocento Sans" w:cs="Segoe UI"/>
+          <w:color w:val="000000" w:themeColor="text1"/>
+          <w:szCs w:val="24"/>
+        </w:rPr>
+      </w:pPr>
+    </w:p>
+    <w:p>
+      <w:pPr>
+        <w:spacing w:line="240" w:lineRule="auto"/>
+        <w:rPr>
+          <w:rFonts w:ascii="Quattrocento Sans" w:hAnsi="Quattrocento Sans" w:cs="Segoe UI"/>
+          <w:color w:val="000000" w:themeColor="text1"/>
+          <w:szCs w:val="24"/>
+        </w:rPr>
+      </w:pPr>
+    </w:p>
+    <w:p>
+      <w:pPr>
+        <w:spacing w:line="240" w:lineRule="auto"/>
+        <w:rPr>
+          <w:rFonts w:ascii="Quattrocento Sans" w:hAnsi="Quattrocento Sans" w:cs="Segoe UI"/>
+          <w:color w:val="000000" w:themeColor="text1"/>
+          <w:szCs w:val="24"/>
+        </w:rPr>
+      </w:pPr>
+    </w:p>
+    <w:p>
+      <w:pPr>
+        <w:spacing w:line="240" w:lineRule="auto"/>
+        <w:rPr>
+          <w:rFonts w:ascii="Quattrocento Sans" w:hAnsi="Quattrocento Sans" w:cs="Segoe UI"/>
+          <w:color w:val="000000" w:themeColor="text1"/>
+          <w:szCs w:val="24"/>
+        </w:rPr>
+      </w:pPr>
+    </w:p>
+    <w:p>
+      <w:pPr>
+        <w:spacing w:line="240" w:lineRule="auto"/>
+        <w:rPr>
+          <w:rFonts w:ascii="Quattrocento Sans" w:hAnsi="Quattrocento Sans" w:cs="Segoe UI"/>
+          <w:color w:val="000000" w:themeColor="text1"/>
+          <w:szCs w:val="24"/>
+        </w:rPr>
+      </w:pPr>
+    </w:p>
+    <w:p>
+      <w:pPr>
+        <w:spacing w:line="240" w:lineRule="auto"/>
+        <w:rPr>
+          <w:rFonts w:ascii="Quattrocento Sans" w:hAnsi="Quattrocento Sans" w:cs="Segoe UI"/>
+          <w:color w:val="0000FF"/>
+          <w:szCs w:val="24"/>
+        </w:rPr>
+      </w:pPr>
+      <w:r>
+        <w:rPr>
+          <w:rFonts w:ascii="Quattrocento Sans" w:hAnsi="Quattrocento Sans" w:cs="Segoe UI"/>
+          <w:color w:val="0000FF"/>
+          <w:szCs w:val="24"/>
+        </w:rPr>
+        <w:lastRenderedPageBreak/>
+        <w:t>How to replace missing values in Python?</w:t>
+      </w:r>
+    </w:p>
+    <w:p>
+      <w:pPr>
+        <w:spacing w:line="240" w:lineRule="auto"/>
+        <w:rPr>
+          <w:rFonts w:ascii="Quattrocento Sans" w:hAnsi="Quattrocento Sans" w:cs="Segoe UI"/>
+          <w:color w:val="000000" w:themeColor="text1"/>
+          <w:szCs w:val="24"/>
+        </w:rPr>
+      </w:pPr>
+      <w:r>
+        <w:rPr>
+          <w:rFonts w:ascii="Quattrocento Sans" w:hAnsi="Quattrocento Sans" w:cs="Segoe UI"/>
+          <w:color w:val="000000" w:themeColor="text1"/>
+          <w:szCs w:val="24"/>
+        </w:rPr>
+        <w:drawing>
+          <wp:inline distT="0" distB="0" distL="0" distR="0" wp14:anchorId="1A97685F" wp14:editId="2C670D83">
+            <wp:extent cx="4604892" cy="2443470"/>
+            <wp:effectExtent l="0" t="0" r="0" b="0"/>
+            <wp:docPr id="20" name="Picture 20"/>
+            <wp:cNvGraphicFramePr>
+              <a:graphicFrameLocks xmlns:a="http://schemas.openxmlformats.org/drawingml/2006/main" noChangeAspect="1"/>
+            </wp:cNvGraphicFramePr>
+            <a:graphic xmlns:a="http://schemas.openxmlformats.org/drawingml/2006/main">
+              <a:graphicData uri="http://schemas.openxmlformats.org/drawingml/2006/picture">
+                <pic:pic xmlns:pic="http://schemas.openxmlformats.org/drawingml/2006/picture">
+                  <pic:nvPicPr>
+                    <pic:cNvPr id="1" name=""/>
+                    <pic:cNvPicPr/>
+                  </pic:nvPicPr>
+                  <pic:blipFill>
+                    <a:blip r:embed="rId27"/>
+                    <a:stretch>
+                      <a:fillRect/>
+                    </a:stretch>
+                  </pic:blipFill>
+                  <pic:spPr>
+                    <a:xfrm>
+                      <a:off x="0" y="0"/>
+                      <a:ext cx="4611307" cy="2446874"/>
+                    </a:xfrm>
+                    <a:prstGeom prst="rect">
+                      <a:avLst/>
+                    </a:prstGeom>
+                  </pic:spPr>
+                </pic:pic>
+              </a:graphicData>
+            </a:graphic>
+          </wp:inline>
+        </w:drawing>
+      </w:r>
+    </w:p>
+    <w:p>
+      <w:pPr>
+        <w:spacing w:line="240" w:lineRule="auto"/>
+        <w:rPr>
+          <w:rFonts w:ascii="Quattrocento Sans" w:hAnsi="Quattrocento Sans" w:cs="Segoe UI"/>
+          <w:color w:val="000000" w:themeColor="text1"/>
+          <w:szCs w:val="24"/>
+        </w:rPr>
+      </w:pPr>
+      <w:r>
+        <w:rPr>
+          <w:rFonts w:ascii="Quattrocento Sans" w:hAnsi="Quattrocento Sans" w:cs="Segoe UI"/>
+          <w:color w:val="000000" w:themeColor="text1"/>
+          <w:szCs w:val="24"/>
+        </w:rPr>
+        <w:t xml:space="preserve">To replace missing values like NaNs with actual values, Pandas library has a built-in method called </w:t>
+      </w:r>
+      <w:r>
+        <w:rPr>
+          <w:rFonts w:ascii="Quattrocento Sans" w:hAnsi="Quattrocento Sans" w:cs="Segoe UI"/>
+          <w:b/>
+          <w:bCs/>
+          <w:color w:val="000000" w:themeColor="text1"/>
+          <w:szCs w:val="24"/>
+        </w:rPr>
+        <w:t xml:space="preserve">replace </w:t>
+      </w:r>
+      <w:r>
+        <w:rPr>
+          <w:rFonts w:ascii="Quattrocento Sans" w:hAnsi="Quattrocento Sans" w:cs="Segoe UI"/>
+          <w:color w:val="000000" w:themeColor="text1"/>
+          <w:szCs w:val="24"/>
+        </w:rPr>
+        <w:t xml:space="preserve">which can be used to fill in the missing values with the newly calculated values. </w:t>
+      </w:r>
+    </w:p>
+    <w:p>
+      <w:pPr>
+        <w:spacing w:line="240" w:lineRule="auto"/>
+        <w:rPr>
+          <w:rFonts w:ascii="Quattrocento Sans" w:hAnsi="Quattrocento Sans" w:cs="Segoe UI"/>
+          <w:color w:val="000000" w:themeColor="text1"/>
+          <w:szCs w:val="24"/>
+        </w:rPr>
+      </w:pPr>
+      <w:r>
+        <w:rPr>
+          <w:rFonts w:ascii="Quattrocento Sans" w:hAnsi="Quattrocento Sans" w:cs="Segoe UI"/>
+          <w:color w:val="000000" w:themeColor="text1"/>
+          <w:szCs w:val="24"/>
+        </w:rPr>
+        <w:t xml:space="preserve">As an example, assume that we want to replace the missing values of the variable normalized losses by the mean value of the variable. Therefore, the missing value should be replaced by the </w:t>
+      </w:r>
+      <w:r>
+        <w:rPr>
+          <w:rFonts w:ascii="Quattrocento Sans" w:hAnsi="Quattrocento Sans" w:cs="Segoe UI"/>
+          <w:b/>
+          <w:bCs/>
+          <w:color w:val="000000" w:themeColor="text1"/>
+          <w:szCs w:val="24"/>
+        </w:rPr>
+        <w:t>average of the entries within that column</w:t>
+      </w:r>
+      <w:r>
+        <w:rPr>
+          <w:rFonts w:ascii="Quattrocento Sans" w:hAnsi="Quattrocento Sans" w:cs="Segoe UI"/>
+          <w:color w:val="000000" w:themeColor="text1"/>
+          <w:szCs w:val="24"/>
+        </w:rPr>
+        <w:t xml:space="preserve">. </w:t>
+      </w:r>
+    </w:p>
+    <w:p>
+      <w:pPr>
+        <w:spacing w:line="240" w:lineRule="auto"/>
+        <w:rPr>
+          <w:rFonts w:ascii="Quattrocento Sans" w:hAnsi="Quattrocento Sans" w:cs="Segoe UI"/>
+          <w:color w:val="000000" w:themeColor="text1"/>
+          <w:szCs w:val="24"/>
+        </w:rPr>
+      </w:pPr>
+      <w:r>
+        <w:rPr>
+          <w:rFonts w:ascii="Quattrocento Sans" w:hAnsi="Quattrocento Sans" w:cs="Segoe UI"/>
+          <w:color w:val="000000" w:themeColor="text1"/>
+          <w:szCs w:val="24"/>
+        </w:rPr>
+        <w:t>In Python, first we calculate the mean of the column. Then we use the method replace to specify the value we would like to be replaced as the first parameter, in this case NaN. The second parameter is the value we would like to replace it with i.e the mean in this example. This is a fairly simplified way of replacing missing values</w:t>
+      </w:r>
+      <w:r>
+        <w:rPr>
+          <w:rFonts w:ascii="Quattrocento Sans" w:hAnsi="Quattrocento Sans" w:cs="Segoe UI"/>
+          <w:color w:val="000000" w:themeColor="text1"/>
+          <w:szCs w:val="24"/>
+        </w:rPr>
+        <w:t>.</w:t>
+      </w:r>
     </w:p>
     <w:sectPr>
-      <w:headerReference w:type="default" r:id="rId21"/>
-      <w:footerReference w:type="default" r:id="rId22"/>
+      <w:headerReference w:type="default" r:id="rId28"/>
+      <w:footerReference w:type="default" r:id="rId29"/>
       <w:pgSz w:w="11907" w:h="16839" w:code="9"/>
       <w:pgMar w:top="1440" w:right="1080" w:bottom="1440" w:left="1080" w:header="720" w:footer="720" w:gutter="0"/>
       <w:pgBorders w:offsetFrom="page">
@@ -5547,6 +6831,76 @@
       <w:szCs w:val="24"/>
     </w:rPr>
   </w:style>
+  <w:style w:type="character" w:styleId="CommentReference">
+    <w:name w:val="annotation reference"/>
+    <w:basedOn w:val="DefaultParagraphFont"/>
+    <w:uiPriority w:val="99"/>
+    <w:semiHidden/>
+    <w:unhideWhenUsed/>
+    <w:rsid w:val="003B22C8"/>
+    <w:rPr>
+      <w:sz w:val="16"/>
+      <w:szCs w:val="16"/>
+    </w:rPr>
+  </w:style>
+  <w:style w:type="paragraph" w:styleId="CommentText">
+    <w:name w:val="annotation text"/>
+    <w:basedOn w:val="Normal"/>
+    <w:link w:val="CommentTextChar"/>
+    <w:uiPriority w:val="99"/>
+    <w:semiHidden/>
+    <w:unhideWhenUsed/>
+    <w:rsid w:val="003B22C8"/>
+    <w:pPr>
+      <w:spacing w:line="240" w:lineRule="auto"/>
+    </w:pPr>
+    <w:rPr>
+      <w:sz w:val="20"/>
+      <w:szCs w:val="20"/>
+    </w:rPr>
+  </w:style>
+  <w:style w:type="character" w:customStyle="1" w:styleId="CommentTextChar">
+    <w:name w:val="Comment Text Char"/>
+    <w:basedOn w:val="DefaultParagraphFont"/>
+    <w:link w:val="CommentText"/>
+    <w:uiPriority w:val="99"/>
+    <w:semiHidden/>
+    <w:rsid w:val="003B22C8"/>
+    <w:rPr>
+      <w:rFonts w:ascii="Times New Roman" w:hAnsi="Times New Roman"/>
+      <w:sz w:val="20"/>
+      <w:szCs w:val="20"/>
+    </w:rPr>
+  </w:style>
+  <w:style w:type="paragraph" w:styleId="CommentSubject">
+    <w:name w:val="annotation subject"/>
+    <w:basedOn w:val="CommentText"/>
+    <w:next w:val="CommentText"/>
+    <w:link w:val="CommentSubjectChar"/>
+    <w:uiPriority w:val="99"/>
+    <w:semiHidden/>
+    <w:unhideWhenUsed/>
+    <w:rsid w:val="003B22C8"/>
+    <w:rPr>
+      <w:b/>
+      <w:bCs/>
+    </w:rPr>
+  </w:style>
+  <w:style w:type="character" w:customStyle="1" w:styleId="CommentSubjectChar">
+    <w:name w:val="Comment Subject Char"/>
+    <w:basedOn w:val="CommentTextChar"/>
+    <w:link w:val="CommentSubject"/>
+    <w:uiPriority w:val="99"/>
+    <w:semiHidden/>
+    <w:rsid w:val="003B22C8"/>
+    <w:rPr>
+      <w:rFonts w:ascii="Times New Roman" w:hAnsi="Times New Roman"/>
+      <w:b/>
+      <w:bCs/>
+      <w:sz w:val="20"/>
+      <w:szCs w:val="20"/>
+    </w:rPr>
+  </w:style>
 </w:styles>
 </file>
 

</xml_diff>

<commit_message>
data formatting in python
</commit_message>
<xml_diff>
--- a/data analysis with Python/data analysis with Python.docx
+++ b/data analysis with Python/data analysis with Python.docx
@@ -3411,9 +3411,429 @@
         <w:t>.</w:t>
       </w:r>
     </w:p>
+    <w:p>
+      <w:pPr>
+        <w:spacing w:line="240" w:lineRule="auto"/>
+        <w:rPr>
+          <w:rFonts w:ascii="Quattrocento Sans" w:hAnsi="Quattrocento Sans" w:cs="Segoe UI"/>
+          <w:color w:val="000000" w:themeColor="text1"/>
+          <w:szCs w:val="24"/>
+        </w:rPr>
+      </w:pPr>
+      <w:r>
+        <w:rPr>
+          <w:rFonts w:ascii="Quattrocento Sans" w:hAnsi="Quattrocento Sans" w:cs="Segoe UI"/>
+          <w:color w:val="0000FF"/>
+          <w:szCs w:val="24"/>
+        </w:rPr>
+        <w:t>Data Formatting in Python</w:t>
+      </w:r>
+      <w:r>
+        <w:rPr>
+          <w:rFonts w:ascii="Quattrocento Sans" w:hAnsi="Quattrocento Sans" w:cs="Segoe UI"/>
+          <w:color w:val="000000" w:themeColor="text1"/>
+          <w:szCs w:val="24"/>
+        </w:rPr>
+        <w:t>:</w:t>
+      </w:r>
+    </w:p>
+    <w:p>
+      <w:pPr>
+        <w:spacing w:line="240" w:lineRule="auto"/>
+        <w:rPr>
+          <w:rFonts w:ascii="Quattrocento Sans" w:hAnsi="Quattrocento Sans" w:cs="Segoe UI"/>
+          <w:color w:val="000000" w:themeColor="text1"/>
+          <w:szCs w:val="24"/>
+        </w:rPr>
+      </w:pPr>
+      <w:r>
+        <w:rPr>
+          <w:rFonts w:ascii="Quattrocento Sans" w:hAnsi="Quattrocento Sans" w:cs="Segoe UI"/>
+          <w:color w:val="000000" w:themeColor="text1"/>
+          <w:szCs w:val="24"/>
+        </w:rPr>
+        <w:t>Data is usually collected from different places by different people which may be stored in different formats. Data formatting means bringing data into a common standard of expression that allows users to make meaningful comparisons. As a part of dataset cleaning, data formatting ensures the data is consistent and easily understandable.</w:t>
+      </w:r>
+    </w:p>
+    <w:p>
+      <w:pPr>
+        <w:spacing w:line="240" w:lineRule="auto"/>
+        <w:rPr>
+          <w:rFonts w:ascii="Quattrocento Sans" w:hAnsi="Quattrocento Sans" w:cs="Segoe UI"/>
+          <w:color w:val="000000" w:themeColor="text1"/>
+          <w:szCs w:val="24"/>
+        </w:rPr>
+      </w:pPr>
+      <w:r>
+        <w:rPr>
+          <w:rFonts w:ascii="Quattrocento Sans" w:hAnsi="Quattrocento Sans" w:cs="Segoe UI"/>
+          <w:color w:val="000000" w:themeColor="text1"/>
+          <w:szCs w:val="24"/>
+        </w:rPr>
+        <w:drawing>
+          <wp:inline distT="0" distB="0" distL="0" distR="0" wp14:anchorId="5EC27018" wp14:editId="1E100EB1">
+            <wp:extent cx="6189345" cy="1293495"/>
+            <wp:effectExtent l="0" t="0" r="0" b="0"/>
+            <wp:docPr id="21" name="Picture 21"/>
+            <wp:cNvGraphicFramePr>
+              <a:graphicFrameLocks xmlns:a="http://schemas.openxmlformats.org/drawingml/2006/main" noChangeAspect="1"/>
+            </wp:cNvGraphicFramePr>
+            <a:graphic xmlns:a="http://schemas.openxmlformats.org/drawingml/2006/main">
+              <a:graphicData uri="http://schemas.openxmlformats.org/drawingml/2006/picture">
+                <pic:pic xmlns:pic="http://schemas.openxmlformats.org/drawingml/2006/picture">
+                  <pic:nvPicPr>
+                    <pic:cNvPr id="1" name=""/>
+                    <pic:cNvPicPr/>
+                  </pic:nvPicPr>
+                  <pic:blipFill>
+                    <a:blip r:embed="rId28"/>
+                    <a:stretch>
+                      <a:fillRect/>
+                    </a:stretch>
+                  </pic:blipFill>
+                  <pic:spPr>
+                    <a:xfrm>
+                      <a:off x="0" y="0"/>
+                      <a:ext cx="6189345" cy="1293495"/>
+                    </a:xfrm>
+                    <a:prstGeom prst="rect">
+                      <a:avLst/>
+                    </a:prstGeom>
+                  </pic:spPr>
+                </pic:pic>
+              </a:graphicData>
+            </a:graphic>
+          </wp:inline>
+        </w:drawing>
+      </w:r>
+    </w:p>
+    <w:p>
+      <w:pPr>
+        <w:spacing w:line="240" w:lineRule="auto"/>
+        <w:rPr>
+          <w:rFonts w:ascii="Quattrocento Sans" w:hAnsi="Quattrocento Sans" w:cs="Segoe UI"/>
+          <w:color w:val="000000" w:themeColor="text1"/>
+          <w:szCs w:val="24"/>
+        </w:rPr>
+      </w:pPr>
+      <w:r>
+        <w:rPr>
+          <w:rFonts w:ascii="Quattrocento Sans" w:hAnsi="Quattrocento Sans" w:cs="Segoe UI"/>
+          <w:color w:val="000000" w:themeColor="text1"/>
+          <w:szCs w:val="24"/>
+        </w:rPr>
+        <w:lastRenderedPageBreak/>
+        <w:drawing>
+          <wp:inline distT="0" distB="0" distL="0" distR="0" wp14:anchorId="42D05B73" wp14:editId="385A4347">
+            <wp:extent cx="5901470" cy="2730043"/>
+            <wp:effectExtent l="0" t="0" r="0" b="0"/>
+            <wp:docPr id="22" name="Picture 22"/>
+            <wp:cNvGraphicFramePr>
+              <a:graphicFrameLocks xmlns:a="http://schemas.openxmlformats.org/drawingml/2006/main" noChangeAspect="1"/>
+            </wp:cNvGraphicFramePr>
+            <a:graphic xmlns:a="http://schemas.openxmlformats.org/drawingml/2006/main">
+              <a:graphicData uri="http://schemas.openxmlformats.org/drawingml/2006/picture">
+                <pic:pic xmlns:pic="http://schemas.openxmlformats.org/drawingml/2006/picture">
+                  <pic:nvPicPr>
+                    <pic:cNvPr id="1" name=""/>
+                    <pic:cNvPicPr/>
+                  </pic:nvPicPr>
+                  <pic:blipFill>
+                    <a:blip r:embed="rId29"/>
+                    <a:stretch>
+                      <a:fillRect/>
+                    </a:stretch>
+                  </pic:blipFill>
+                  <pic:spPr>
+                    <a:xfrm>
+                      <a:off x="0" y="0"/>
+                      <a:ext cx="5952717" cy="2753750"/>
+                    </a:xfrm>
+                    <a:prstGeom prst="rect">
+                      <a:avLst/>
+                    </a:prstGeom>
+                  </pic:spPr>
+                </pic:pic>
+              </a:graphicData>
+            </a:graphic>
+          </wp:inline>
+        </w:drawing>
+      </w:r>
+    </w:p>
+    <w:p>
+      <w:pPr>
+        <w:spacing w:line="240" w:lineRule="auto"/>
+        <w:rPr>
+          <w:rFonts w:ascii="Quattrocento Sans" w:hAnsi="Quattrocento Sans" w:cs="Segoe UI"/>
+          <w:color w:val="000000" w:themeColor="text1"/>
+          <w:szCs w:val="24"/>
+        </w:rPr>
+      </w:pPr>
+      <w:r>
+        <w:rPr>
+          <w:rFonts w:ascii="Quattrocento Sans" w:hAnsi="Quattrocento Sans" w:cs="Segoe UI"/>
+          <w:color w:val="000000" w:themeColor="text1"/>
+          <w:szCs w:val="24"/>
+        </w:rPr>
+        <w:t xml:space="preserve">To transform miles per gallon to liters per 100 kilometers, we need to divide 235 by each value in the city-miles per gallon column. In Python, this can easily be done in one line of code. </w:t>
+      </w:r>
+      <w:r>
+        <w:rPr>
+          <w:rFonts w:ascii="Quattrocento Sans" w:hAnsi="Quattrocento Sans" w:cs="Segoe UI"/>
+          <w:color w:val="000000" w:themeColor="text1"/>
+          <w:szCs w:val="24"/>
+        </w:rPr>
+        <w:t>We</w:t>
+      </w:r>
+      <w:r>
+        <w:rPr>
+          <w:rFonts w:ascii="Quattrocento Sans" w:hAnsi="Quattrocento Sans" w:cs="Segoe UI"/>
+          <w:color w:val="000000" w:themeColor="text1"/>
+          <w:szCs w:val="24"/>
+        </w:rPr>
+        <w:t xml:space="preserve"> take the column and set it to equal to 235, divide it by the entire column. In the second line of code, rename column name from city-miles per gallon to city-liters per 100 kilometers using the data frame rename method.</w:t>
+      </w:r>
+    </w:p>
+    <w:p>
+      <w:pPr>
+        <w:spacing w:line="240" w:lineRule="auto"/>
+        <w:rPr>
+          <w:rFonts w:ascii="Quattrocento Sans" w:hAnsi="Quattrocento Sans" w:cs="Segoe UI"/>
+          <w:color w:val="000000" w:themeColor="text1"/>
+          <w:szCs w:val="24"/>
+        </w:rPr>
+      </w:pPr>
+      <w:r>
+        <w:rPr>
+          <w:rFonts w:ascii="Quattrocento Sans" w:hAnsi="Quattrocento Sans" w:cs="Segoe UI"/>
+          <w:color w:val="000000" w:themeColor="text1"/>
+          <w:szCs w:val="24"/>
+        </w:rPr>
+        <w:drawing>
+          <wp:inline distT="0" distB="0" distL="0" distR="0" wp14:anchorId="5B862A5E" wp14:editId="1DD116DC">
+            <wp:extent cx="6189345" cy="3065780"/>
+            <wp:effectExtent l="0" t="0" r="0" b="0"/>
+            <wp:docPr id="23" name="Picture 23"/>
+            <wp:cNvGraphicFramePr>
+              <a:graphicFrameLocks xmlns:a="http://schemas.openxmlformats.org/drawingml/2006/main" noChangeAspect="1"/>
+            </wp:cNvGraphicFramePr>
+            <a:graphic xmlns:a="http://schemas.openxmlformats.org/drawingml/2006/main">
+              <a:graphicData uri="http://schemas.openxmlformats.org/drawingml/2006/picture">
+                <pic:pic xmlns:pic="http://schemas.openxmlformats.org/drawingml/2006/picture">
+                  <pic:nvPicPr>
+                    <pic:cNvPr id="1" name=""/>
+                    <pic:cNvPicPr/>
+                  </pic:nvPicPr>
+                  <pic:blipFill>
+                    <a:blip r:embed="rId30"/>
+                    <a:stretch>
+                      <a:fillRect/>
+                    </a:stretch>
+                  </pic:blipFill>
+                  <pic:spPr>
+                    <a:xfrm>
+                      <a:off x="0" y="0"/>
+                      <a:ext cx="6189345" cy="3065780"/>
+                    </a:xfrm>
+                    <a:prstGeom prst="rect">
+                      <a:avLst/>
+                    </a:prstGeom>
+                  </pic:spPr>
+                </pic:pic>
+              </a:graphicData>
+            </a:graphic>
+          </wp:inline>
+        </w:drawing>
+      </w:r>
+    </w:p>
+    <w:p>
+      <w:pPr>
+        <w:spacing w:line="240" w:lineRule="auto"/>
+        <w:rPr>
+          <w:rFonts w:ascii="Quattrocento Sans" w:hAnsi="Quattrocento Sans" w:cs="Segoe UI"/>
+          <w:color w:val="000000" w:themeColor="text1"/>
+          <w:szCs w:val="24"/>
+        </w:rPr>
+      </w:pPr>
+      <w:r>
+        <w:rPr>
+          <w:rFonts w:ascii="Quattrocento Sans" w:hAnsi="Quattrocento Sans" w:cs="Segoe UI"/>
+          <w:color w:val="000000" w:themeColor="text1"/>
+          <w:szCs w:val="24"/>
+        </w:rPr>
+        <w:t>we noticed the assigned data type to the price feature is object. Although the expected data type should really be an integer or float type.</w:t>
+      </w:r>
+    </w:p>
+    <w:p>
+      <w:pPr>
+        <w:spacing w:line="240" w:lineRule="auto"/>
+        <w:rPr>
+          <w:rFonts w:ascii="Quattrocento Sans" w:hAnsi="Quattrocento Sans" w:cs="Segoe UI"/>
+          <w:color w:val="000000" w:themeColor="text1"/>
+          <w:szCs w:val="24"/>
+        </w:rPr>
+      </w:pPr>
+      <w:r>
+        <w:rPr>
+          <w:rFonts w:ascii="Quattrocento Sans" w:hAnsi="Quattrocento Sans" w:cs="Segoe UI"/>
+          <w:color w:val="000000" w:themeColor="text1"/>
+          <w:szCs w:val="24"/>
+        </w:rPr>
+        <w:lastRenderedPageBreak/>
+        <w:drawing>
+          <wp:inline distT="0" distB="0" distL="0" distR="0" wp14:anchorId="72E6B65F" wp14:editId="17EF5EFD">
+            <wp:extent cx="5849166" cy="2362530"/>
+            <wp:effectExtent l="0" t="0" r="0" b="0"/>
+            <wp:docPr id="24" name="Picture 24"/>
+            <wp:cNvGraphicFramePr>
+              <a:graphicFrameLocks xmlns:a="http://schemas.openxmlformats.org/drawingml/2006/main" noChangeAspect="1"/>
+            </wp:cNvGraphicFramePr>
+            <a:graphic xmlns:a="http://schemas.openxmlformats.org/drawingml/2006/main">
+              <a:graphicData uri="http://schemas.openxmlformats.org/drawingml/2006/picture">
+                <pic:pic xmlns:pic="http://schemas.openxmlformats.org/drawingml/2006/picture">
+                  <pic:nvPicPr>
+                    <pic:cNvPr id="1" name=""/>
+                    <pic:cNvPicPr/>
+                  </pic:nvPicPr>
+                  <pic:blipFill>
+                    <a:blip r:embed="rId31"/>
+                    <a:stretch>
+                      <a:fillRect/>
+                    </a:stretch>
+                  </pic:blipFill>
+                  <pic:spPr>
+                    <a:xfrm>
+                      <a:off x="0" y="0"/>
+                      <a:ext cx="5849166" cy="2362530"/>
+                    </a:xfrm>
+                    <a:prstGeom prst="rect">
+                      <a:avLst/>
+                    </a:prstGeom>
+                  </pic:spPr>
+                </pic:pic>
+              </a:graphicData>
+            </a:graphic>
+          </wp:inline>
+        </w:drawing>
+      </w:r>
+    </w:p>
+    <w:p>
+      <w:pPr>
+        <w:spacing w:line="240" w:lineRule="auto"/>
+        <w:rPr>
+          <w:rFonts w:ascii="Quattrocento Sans" w:hAnsi="Quattrocento Sans" w:cs="Segoe UI"/>
+          <w:color w:val="000000" w:themeColor="text1"/>
+          <w:szCs w:val="24"/>
+        </w:rPr>
+      </w:pPr>
+      <w:r>
+        <w:rPr>
+          <w:rFonts w:ascii="Quattrocento Sans" w:hAnsi="Quattrocento Sans" w:cs="Segoe UI"/>
+          <w:color w:val="000000" w:themeColor="text1"/>
+          <w:szCs w:val="24"/>
+        </w:rPr>
+        <w:drawing>
+          <wp:inline distT="0" distB="0" distL="0" distR="0" wp14:anchorId="2CAF257E" wp14:editId="49C95E49">
+            <wp:extent cx="6189345" cy="2760980"/>
+            <wp:effectExtent l="0" t="0" r="0" b="0"/>
+            <wp:docPr id="26" name="Picture 26"/>
+            <wp:cNvGraphicFramePr>
+              <a:graphicFrameLocks xmlns:a="http://schemas.openxmlformats.org/drawingml/2006/main" noChangeAspect="1"/>
+            </wp:cNvGraphicFramePr>
+            <a:graphic xmlns:a="http://schemas.openxmlformats.org/drawingml/2006/main">
+              <a:graphicData uri="http://schemas.openxmlformats.org/drawingml/2006/picture">
+                <pic:pic xmlns:pic="http://schemas.openxmlformats.org/drawingml/2006/picture">
+                  <pic:nvPicPr>
+                    <pic:cNvPr id="1" name=""/>
+                    <pic:cNvPicPr/>
+                  </pic:nvPicPr>
+                  <pic:blipFill>
+                    <a:blip r:embed="rId32"/>
+                    <a:stretch>
+                      <a:fillRect/>
+                    </a:stretch>
+                  </pic:blipFill>
+                  <pic:spPr>
+                    <a:xfrm>
+                      <a:off x="0" y="0"/>
+                      <a:ext cx="6189345" cy="2760980"/>
+                    </a:xfrm>
+                    <a:prstGeom prst="rect">
+                      <a:avLst/>
+                    </a:prstGeom>
+                  </pic:spPr>
+                </pic:pic>
+              </a:graphicData>
+            </a:graphic>
+          </wp:inline>
+        </w:drawing>
+      </w:r>
+    </w:p>
+    <w:p>
+      <w:pPr>
+        <w:spacing w:line="240" w:lineRule="auto"/>
+        <w:rPr>
+          <w:rFonts w:ascii="Quattrocento Sans" w:hAnsi="Quattrocento Sans" w:cs="Segoe UI"/>
+          <w:color w:val="000000" w:themeColor="text1"/>
+          <w:szCs w:val="24"/>
+        </w:rPr>
+      </w:pPr>
+      <w:r>
+        <w:rPr>
+          <w:rFonts w:ascii="Quattrocento Sans" w:hAnsi="Quattrocento Sans" w:cs="Segoe UI"/>
+          <w:color w:val="000000" w:themeColor="text1"/>
+          <w:szCs w:val="24"/>
+        </w:rPr>
+        <w:drawing>
+          <wp:inline distT="0" distB="0" distL="0" distR="0" wp14:anchorId="564F33C5" wp14:editId="4EAB0E1B">
+            <wp:extent cx="5453508" cy="2791020"/>
+            <wp:effectExtent l="0" t="0" r="0" b="0"/>
+            <wp:docPr id="25" name="Picture 25"/>
+            <wp:cNvGraphicFramePr>
+              <a:graphicFrameLocks xmlns:a="http://schemas.openxmlformats.org/drawingml/2006/main" noChangeAspect="1"/>
+            </wp:cNvGraphicFramePr>
+            <a:graphic xmlns:a="http://schemas.openxmlformats.org/drawingml/2006/main">
+              <a:graphicData uri="http://schemas.openxmlformats.org/drawingml/2006/picture">
+                <pic:pic xmlns:pic="http://schemas.openxmlformats.org/drawingml/2006/picture">
+                  <pic:nvPicPr>
+                    <pic:cNvPr id="1" name=""/>
+                    <pic:cNvPicPr/>
+                  </pic:nvPicPr>
+                  <pic:blipFill>
+                    <a:blip r:embed="rId33"/>
+                    <a:stretch>
+                      <a:fillRect/>
+                    </a:stretch>
+                  </pic:blipFill>
+                  <pic:spPr>
+                    <a:xfrm>
+                      <a:off x="0" y="0"/>
+                      <a:ext cx="5469135" cy="2799018"/>
+                    </a:xfrm>
+                    <a:prstGeom prst="rect">
+                      <a:avLst/>
+                    </a:prstGeom>
+                  </pic:spPr>
+                </pic:pic>
+              </a:graphicData>
+            </a:graphic>
+          </wp:inline>
+        </w:drawing>
+      </w:r>
+    </w:p>
+    <w:p>
+      <w:pPr>
+        <w:spacing w:line="240" w:lineRule="auto"/>
+        <w:rPr>
+          <w:rFonts w:ascii="Quattrocento Sans" w:hAnsi="Quattrocento Sans" w:cs="Segoe UI"/>
+          <w:color w:val="000000" w:themeColor="text1"/>
+          <w:szCs w:val="24"/>
+        </w:rPr>
+      </w:pPr>
+    </w:p>
     <w:sectPr>
-      <w:headerReference w:type="default" r:id="rId28"/>
-      <w:footerReference w:type="default" r:id="rId29"/>
+      <w:headerReference w:type="default" r:id="rId34"/>
+      <w:footerReference w:type="default" r:id="rId35"/>
       <w:pgSz w:w="11907" w:h="16839" w:code="9"/>
       <w:pgMar w:top="1440" w:right="1080" w:bottom="1440" w:left="1080" w:header="720" w:footer="720" w:gutter="0"/>
       <w:pgBorders w:offsetFrom="page">

</xml_diff>

<commit_message>
data normalization in python
</commit_message>
<xml_diff>
--- a/data analysis with Python/data analysis with Python.docx
+++ b/data analysis with Python/data analysis with Python.docx
@@ -1683,6 +1683,7 @@
         </w:rPr>
         <w:t xml:space="preserve">The </w:t>
       </w:r>
+      <w:proofErr w:type="gramStart"/>
       <w:r>
         <w:rPr>
           <w:rFonts w:ascii="Quattrocento Sans" w:hAnsi="Quattrocento Sans" w:cs="Segoe UI"/>
@@ -1691,34 +1692,9 @@
           <w:color w:val="000000" w:themeColor="text1"/>
           <w:szCs w:val="24"/>
         </w:rPr>
-        <w:t>cursor()</w:t>
-      </w:r>
-      <w:r>
-        <w:rPr>
-          <w:rFonts w:ascii="Quattrocento Sans" w:hAnsi="Quattrocento Sans" w:cs="Segoe UI"/>
-          <w:color w:val="000000" w:themeColor="text1"/>
-          <w:szCs w:val="24"/>
-        </w:rPr>
-        <w:t xml:space="preserve"> method returns a new cursor object using the connection. </w:t>
-      </w:r>
-    </w:p>
-    <w:p>
-      <w:pPr>
-        <w:spacing w:line="240" w:lineRule="auto"/>
-        <w:rPr>
-          <w:rFonts w:ascii="Quattrocento Sans" w:hAnsi="Quattrocento Sans" w:cs="Segoe UI"/>
-          <w:color w:val="000000" w:themeColor="text1"/>
-          <w:szCs w:val="24"/>
-        </w:rPr>
-      </w:pPr>
-      <w:r>
-        <w:rPr>
-          <w:rFonts w:ascii="Quattrocento Sans" w:hAnsi="Quattrocento Sans" w:cs="Segoe UI"/>
-          <w:color w:val="000000" w:themeColor="text1"/>
-          <w:szCs w:val="24"/>
-        </w:rPr>
-        <w:t xml:space="preserve">The </w:t>
-      </w:r>
+        <w:t>cursor(</w:t>
+      </w:r>
+      <w:proofErr w:type="gramEnd"/>
       <w:r>
         <w:rPr>
           <w:rFonts w:ascii="Quattrocento Sans" w:hAnsi="Quattrocento Sans" w:cs="Segoe UI"/>
@@ -1727,15 +1703,15 @@
           <w:color w:val="000000" w:themeColor="text1"/>
           <w:szCs w:val="24"/>
         </w:rPr>
-        <w:t>commit()</w:t>
-      </w:r>
-      <w:r>
-        <w:rPr>
-          <w:rFonts w:ascii="Quattrocento Sans" w:hAnsi="Quattrocento Sans" w:cs="Segoe UI"/>
-          <w:color w:val="000000" w:themeColor="text1"/>
-          <w:szCs w:val="24"/>
-        </w:rPr>
-        <w:t xml:space="preserve"> method is used to commit any pending transaction to the database. </w:t>
+        <w:t>)</w:t>
+      </w:r>
+      <w:r>
+        <w:rPr>
+          <w:rFonts w:ascii="Quattrocento Sans" w:hAnsi="Quattrocento Sans" w:cs="Segoe UI"/>
+          <w:color w:val="000000" w:themeColor="text1"/>
+          <w:szCs w:val="24"/>
+        </w:rPr>
+        <w:t xml:space="preserve"> method returns a new cursor object using the connection. </w:t>
       </w:r>
     </w:p>
     <w:p>
@@ -1755,6 +1731,7 @@
         </w:rPr>
         <w:t xml:space="preserve">The </w:t>
       </w:r>
+      <w:proofErr w:type="gramStart"/>
       <w:r>
         <w:rPr>
           <w:rFonts w:ascii="Quattrocento Sans" w:hAnsi="Quattrocento Sans" w:cs="Segoe UI"/>
@@ -1763,34 +1740,9 @@
           <w:color w:val="000000" w:themeColor="text1"/>
           <w:szCs w:val="24"/>
         </w:rPr>
-        <w:t>rollback()</w:t>
-      </w:r>
-      <w:r>
-        <w:rPr>
-          <w:rFonts w:ascii="Quattrocento Sans" w:hAnsi="Quattrocento Sans" w:cs="Segoe UI"/>
-          <w:color w:val="000000" w:themeColor="text1"/>
-          <w:szCs w:val="24"/>
-        </w:rPr>
-        <w:t xml:space="preserve"> method causes the database to roll back to the start of any pending transaction. </w:t>
-      </w:r>
-    </w:p>
-    <w:p>
-      <w:pPr>
-        <w:spacing w:line="240" w:lineRule="auto"/>
-        <w:rPr>
-          <w:rFonts w:ascii="Quattrocento Sans" w:hAnsi="Quattrocento Sans" w:cs="Segoe UI"/>
-          <w:color w:val="000000" w:themeColor="text1"/>
-          <w:szCs w:val="24"/>
-        </w:rPr>
-      </w:pPr>
-      <w:r>
-        <w:rPr>
-          <w:rFonts w:ascii="Quattrocento Sans" w:hAnsi="Quattrocento Sans" w:cs="Segoe UI"/>
-          <w:color w:val="000000" w:themeColor="text1"/>
-          <w:szCs w:val="24"/>
-        </w:rPr>
-        <w:t xml:space="preserve">The </w:t>
-      </w:r>
+        <w:t>commit(</w:t>
+      </w:r>
+      <w:proofErr w:type="gramEnd"/>
       <w:r>
         <w:rPr>
           <w:rFonts w:ascii="Quattrocento Sans" w:hAnsi="Quattrocento Sans" w:cs="Segoe UI"/>
@@ -1799,7 +1751,91 @@
           <w:color w:val="000000" w:themeColor="text1"/>
           <w:szCs w:val="24"/>
         </w:rPr>
-        <w:t>close()</w:t>
+        <w:t>)</w:t>
+      </w:r>
+      <w:r>
+        <w:rPr>
+          <w:rFonts w:ascii="Quattrocento Sans" w:hAnsi="Quattrocento Sans" w:cs="Segoe UI"/>
+          <w:color w:val="000000" w:themeColor="text1"/>
+          <w:szCs w:val="24"/>
+        </w:rPr>
+        <w:t xml:space="preserve"> method is used to commit any pending transaction to the database. </w:t>
+      </w:r>
+    </w:p>
+    <w:p>
+      <w:pPr>
+        <w:spacing w:line="240" w:lineRule="auto"/>
+        <w:rPr>
+          <w:rFonts w:ascii="Quattrocento Sans" w:hAnsi="Quattrocento Sans" w:cs="Segoe UI"/>
+          <w:color w:val="000000" w:themeColor="text1"/>
+          <w:szCs w:val="24"/>
+        </w:rPr>
+      </w:pPr>
+      <w:r>
+        <w:rPr>
+          <w:rFonts w:ascii="Quattrocento Sans" w:hAnsi="Quattrocento Sans" w:cs="Segoe UI"/>
+          <w:color w:val="000000" w:themeColor="text1"/>
+          <w:szCs w:val="24"/>
+        </w:rPr>
+        <w:t xml:space="preserve">The </w:t>
+      </w:r>
+      <w:r>
+        <w:rPr>
+          <w:rFonts w:ascii="Quattrocento Sans" w:hAnsi="Quattrocento Sans" w:cs="Segoe UI"/>
+          <w:b/>
+          <w:bCs/>
+          <w:color w:val="000000" w:themeColor="text1"/>
+          <w:szCs w:val="24"/>
+        </w:rPr>
+        <w:t>rollback()</w:t>
+      </w:r>
+      <w:r>
+        <w:rPr>
+          <w:rFonts w:ascii="Quattrocento Sans" w:hAnsi="Quattrocento Sans" w:cs="Segoe UI"/>
+          <w:color w:val="000000" w:themeColor="text1"/>
+          <w:szCs w:val="24"/>
+        </w:rPr>
+        <w:t xml:space="preserve"> method causes the database to roll back to the start of any pending transaction. </w:t>
+      </w:r>
+    </w:p>
+    <w:p>
+      <w:pPr>
+        <w:spacing w:line="240" w:lineRule="auto"/>
+        <w:rPr>
+          <w:rFonts w:ascii="Quattrocento Sans" w:hAnsi="Quattrocento Sans" w:cs="Segoe UI"/>
+          <w:color w:val="000000" w:themeColor="text1"/>
+          <w:szCs w:val="24"/>
+        </w:rPr>
+      </w:pPr>
+      <w:r>
+        <w:rPr>
+          <w:rFonts w:ascii="Quattrocento Sans" w:hAnsi="Quattrocento Sans" w:cs="Segoe UI"/>
+          <w:color w:val="000000" w:themeColor="text1"/>
+          <w:szCs w:val="24"/>
+        </w:rPr>
+        <w:t xml:space="preserve">The </w:t>
+      </w:r>
+      <w:proofErr w:type="gramStart"/>
+      <w:r>
+        <w:rPr>
+          <w:rFonts w:ascii="Quattrocento Sans" w:hAnsi="Quattrocento Sans" w:cs="Segoe UI"/>
+          <w:b/>
+          <w:bCs/>
+          <w:color w:val="000000" w:themeColor="text1"/>
+          <w:szCs w:val="24"/>
+        </w:rPr>
+        <w:t>close(</w:t>
+      </w:r>
+      <w:proofErr w:type="gramEnd"/>
+      <w:r>
+        <w:rPr>
+          <w:rFonts w:ascii="Quattrocento Sans" w:hAnsi="Quattrocento Sans" w:cs="Segoe UI"/>
+          <w:b/>
+          <w:bCs/>
+          <w:color w:val="000000" w:themeColor="text1"/>
+          <w:szCs w:val="24"/>
+        </w:rPr>
+        <w:t>)</w:t>
       </w:r>
       <w:r>
         <w:rPr>
@@ -2469,8 +2505,18 @@
           <w:color w:val="000000" w:themeColor="text1"/>
           <w:szCs w:val="24"/>
         </w:rPr>
-        <w:t>is away</w:t>
-      </w:r>
+        <w:t xml:space="preserve">is </w:t>
+      </w:r>
+      <w:proofErr w:type="spellStart"/>
+      <w:r>
+        <w:rPr>
+          <w:rFonts w:ascii="Quattrocento Sans" w:hAnsi="Quattrocento Sans" w:cs="Segoe UI"/>
+          <w:color w:val="000000" w:themeColor="text1"/>
+          <w:szCs w:val="24"/>
+        </w:rPr>
+        <w:t>away</w:t>
+      </w:r>
+      <w:proofErr w:type="spellEnd"/>
       <w:r>
         <w:rPr>
           <w:rFonts w:ascii="Quattrocento Sans" w:hAnsi="Quattrocento Sans" w:cs="Segoe UI"/>
@@ -2660,7 +2706,43 @@
           <w:color w:val="000000" w:themeColor="text1"/>
           <w:szCs w:val="24"/>
         </w:rPr>
-        <w:t xml:space="preserve">When no data value is stored for feature for a particular observation, we say this feature has a missing value. Usually missing value in data set appears as question mark and a zero or just a blank cell. In the example here, the normalized losses feature has a missing value which is represented with NaN. </w:t>
+        <w:t xml:space="preserve">When no data value is stored for feature for a particular observation, we say this feature has a missing value. </w:t>
+      </w:r>
+      <w:proofErr w:type="gramStart"/>
+      <w:r>
+        <w:rPr>
+          <w:rFonts w:ascii="Quattrocento Sans" w:hAnsi="Quattrocento Sans" w:cs="Segoe UI"/>
+          <w:color w:val="000000" w:themeColor="text1"/>
+          <w:szCs w:val="24"/>
+        </w:rPr>
+        <w:t>Usually</w:t>
+      </w:r>
+      <w:proofErr w:type="gramEnd"/>
+      <w:r>
+        <w:rPr>
+          <w:rFonts w:ascii="Quattrocento Sans" w:hAnsi="Quattrocento Sans" w:cs="Segoe UI"/>
+          <w:color w:val="000000" w:themeColor="text1"/>
+          <w:szCs w:val="24"/>
+        </w:rPr>
+        <w:t xml:space="preserve"> missing value in data set appears as question mark and a zero or just a blank cell. In the example here, the normalized losses feature has a missing value which is represented with </w:t>
+      </w:r>
+      <w:proofErr w:type="spellStart"/>
+      <w:r>
+        <w:rPr>
+          <w:rFonts w:ascii="Quattrocento Sans" w:hAnsi="Quattrocento Sans" w:cs="Segoe UI"/>
+          <w:color w:val="000000" w:themeColor="text1"/>
+          <w:szCs w:val="24"/>
+        </w:rPr>
+        <w:t>NaN</w:t>
+      </w:r>
+      <w:proofErr w:type="spellEnd"/>
+      <w:r>
+        <w:rPr>
+          <w:rFonts w:ascii="Quattrocento Sans" w:hAnsi="Quattrocento Sans" w:cs="Segoe UI"/>
+          <w:color w:val="000000" w:themeColor="text1"/>
+          <w:szCs w:val="24"/>
+        </w:rPr>
+        <w:t xml:space="preserve">. </w:t>
       </w:r>
     </w:p>
     <w:p>
@@ -2967,6 +3049,7 @@
         </w:rPr>
         <w:t xml:space="preserve">To remove data that contains missing values Panda's library has a built-in method called </w:t>
       </w:r>
+      <w:proofErr w:type="spellStart"/>
       <w:r>
         <w:rPr>
           <w:rFonts w:ascii="Quattrocento Sans" w:hAnsi="Quattrocento Sans" w:cs="Segoe UI"/>
@@ -2975,100 +3058,9 @@
           <w:color w:val="000000" w:themeColor="text1"/>
           <w:szCs w:val="24"/>
         </w:rPr>
-        <w:t>dropna.</w:t>
-      </w:r>
-      <w:r>
-        <w:rPr>
-          <w:rFonts w:ascii="Quattrocento Sans" w:hAnsi="Quattrocento Sans" w:cs="Segoe UI"/>
-          <w:color w:val="000000" w:themeColor="text1"/>
-          <w:szCs w:val="24"/>
-        </w:rPr>
-        <w:t xml:space="preserve"> </w:t>
-      </w:r>
-    </w:p>
-    <w:p>
-      <w:pPr>
-        <w:spacing w:line="240" w:lineRule="auto"/>
-        <w:rPr>
-          <w:rFonts w:ascii="Quattrocento Sans" w:hAnsi="Quattrocento Sans" w:cs="Segoe UI"/>
-          <w:color w:val="000000" w:themeColor="text1"/>
-          <w:szCs w:val="24"/>
-        </w:rPr>
-      </w:pPr>
-      <w:r>
-        <w:rPr>
-          <w:rFonts w:ascii="Quattrocento Sans" w:hAnsi="Quattrocento Sans" w:cs="Segoe UI"/>
-          <w:color w:val="000000" w:themeColor="text1"/>
-          <w:szCs w:val="24"/>
-        </w:rPr>
-        <w:t xml:space="preserve">Essentially, with the dropna method, </w:t>
-      </w:r>
-      <w:r>
-        <w:rPr>
-          <w:rFonts w:ascii="Quattrocento Sans" w:hAnsi="Quattrocento Sans" w:cs="Segoe UI"/>
-          <w:color w:val="000000" w:themeColor="text1"/>
-          <w:szCs w:val="24"/>
-        </w:rPr>
-        <w:t>we</w:t>
-      </w:r>
-      <w:r>
-        <w:rPr>
-          <w:rFonts w:ascii="Quattrocento Sans" w:hAnsi="Quattrocento Sans" w:cs="Segoe UI"/>
-          <w:color w:val="000000" w:themeColor="text1"/>
-          <w:szCs w:val="24"/>
-        </w:rPr>
-        <w:t xml:space="preserve"> can choose to drop rows or columns that contain missing values like NaN. So</w:t>
-      </w:r>
-      <w:r>
-        <w:rPr>
-          <w:rFonts w:ascii="Quattrocento Sans" w:hAnsi="Quattrocento Sans" w:cs="Segoe UI"/>
-          <w:color w:val="000000" w:themeColor="text1"/>
-          <w:szCs w:val="24"/>
-        </w:rPr>
-        <w:t>,</w:t>
-      </w:r>
-      <w:r>
-        <w:rPr>
-          <w:rFonts w:ascii="Quattrocento Sans" w:hAnsi="Quattrocento Sans" w:cs="Segoe UI"/>
-          <w:color w:val="000000" w:themeColor="text1"/>
-          <w:szCs w:val="24"/>
-        </w:rPr>
-        <w:t xml:space="preserve"> </w:t>
-      </w:r>
-      <w:r>
-        <w:rPr>
-          <w:rFonts w:ascii="Quattrocento Sans" w:hAnsi="Quattrocento Sans" w:cs="Segoe UI"/>
-          <w:color w:val="000000" w:themeColor="text1"/>
-          <w:szCs w:val="24"/>
-        </w:rPr>
-        <w:t>we’ll</w:t>
-      </w:r>
-      <w:r>
-        <w:rPr>
-          <w:rFonts w:ascii="Quattrocento Sans" w:hAnsi="Quattrocento Sans" w:cs="Segoe UI"/>
-          <w:color w:val="000000" w:themeColor="text1"/>
-          <w:szCs w:val="24"/>
-        </w:rPr>
-        <w:t xml:space="preserve"> need to specify access equal zero to drop the rows or access equals one to drop the columns that contain the missing values. </w:t>
-      </w:r>
-    </w:p>
-    <w:p>
-      <w:pPr>
-        <w:spacing w:line="240" w:lineRule="auto"/>
-        <w:rPr>
-          <w:rFonts w:ascii="Quattrocento Sans" w:hAnsi="Quattrocento Sans" w:cs="Segoe UI"/>
-          <w:color w:val="000000" w:themeColor="text1"/>
-          <w:szCs w:val="24"/>
-        </w:rPr>
-      </w:pPr>
-      <w:r>
-        <w:rPr>
-          <w:rFonts w:ascii="Quattrocento Sans" w:hAnsi="Quattrocento Sans" w:cs="Segoe UI"/>
-          <w:color w:val="000000" w:themeColor="text1"/>
-          <w:szCs w:val="24"/>
-        </w:rPr>
-        <w:t xml:space="preserve">In this example, there is a missing value in the price column. Since the price of used cars is what we're trying to predict in our upcoming analysis, we have to remove the cars, the rows, that don't have a listed price. It can simply be done in one line of code using </w:t>
-      </w:r>
+        <w:t>dropna</w:t>
+      </w:r>
+      <w:proofErr w:type="spellEnd"/>
       <w:r>
         <w:rPr>
           <w:rFonts w:ascii="Quattrocento Sans" w:hAnsi="Quattrocento Sans" w:cs="Segoe UI"/>
@@ -3077,8 +3069,150 @@
           <w:color w:val="000000" w:themeColor="text1"/>
           <w:szCs w:val="24"/>
         </w:rPr>
+        <w:t>.</w:t>
+      </w:r>
+      <w:r>
+        <w:rPr>
+          <w:rFonts w:ascii="Quattrocento Sans" w:hAnsi="Quattrocento Sans" w:cs="Segoe UI"/>
+          <w:color w:val="000000" w:themeColor="text1"/>
+          <w:szCs w:val="24"/>
+        </w:rPr>
+        <w:t xml:space="preserve"> </w:t>
+      </w:r>
+    </w:p>
+    <w:p>
+      <w:pPr>
+        <w:spacing w:line="240" w:lineRule="auto"/>
+        <w:rPr>
+          <w:rFonts w:ascii="Quattrocento Sans" w:hAnsi="Quattrocento Sans" w:cs="Segoe UI"/>
+          <w:color w:val="000000" w:themeColor="text1"/>
+          <w:szCs w:val="24"/>
+        </w:rPr>
+      </w:pPr>
+      <w:r>
+        <w:rPr>
+          <w:rFonts w:ascii="Quattrocento Sans" w:hAnsi="Quattrocento Sans" w:cs="Segoe UI"/>
+          <w:color w:val="000000" w:themeColor="text1"/>
+          <w:szCs w:val="24"/>
+        </w:rPr>
+        <w:t xml:space="preserve">Essentially, with the </w:t>
+      </w:r>
+      <w:proofErr w:type="spellStart"/>
+      <w:r>
+        <w:rPr>
+          <w:rFonts w:ascii="Quattrocento Sans" w:hAnsi="Quattrocento Sans" w:cs="Segoe UI"/>
+          <w:color w:val="000000" w:themeColor="text1"/>
+          <w:szCs w:val="24"/>
+        </w:rPr>
+        <w:t>dropna</w:t>
+      </w:r>
+      <w:proofErr w:type="spellEnd"/>
+      <w:r>
+        <w:rPr>
+          <w:rFonts w:ascii="Quattrocento Sans" w:hAnsi="Quattrocento Sans" w:cs="Segoe UI"/>
+          <w:color w:val="000000" w:themeColor="text1"/>
+          <w:szCs w:val="24"/>
+        </w:rPr>
+        <w:t xml:space="preserve"> method, </w:t>
+      </w:r>
+      <w:r>
+        <w:rPr>
+          <w:rFonts w:ascii="Quattrocento Sans" w:hAnsi="Quattrocento Sans" w:cs="Segoe UI"/>
+          <w:color w:val="000000" w:themeColor="text1"/>
+          <w:szCs w:val="24"/>
+        </w:rPr>
+        <w:t>we</w:t>
+      </w:r>
+      <w:r>
+        <w:rPr>
+          <w:rFonts w:ascii="Quattrocento Sans" w:hAnsi="Quattrocento Sans" w:cs="Segoe UI"/>
+          <w:color w:val="000000" w:themeColor="text1"/>
+          <w:szCs w:val="24"/>
+        </w:rPr>
+        <w:t xml:space="preserve"> can choose to drop rows or columns that contain missing values like </w:t>
+      </w:r>
+      <w:proofErr w:type="spellStart"/>
+      <w:r>
+        <w:rPr>
+          <w:rFonts w:ascii="Quattrocento Sans" w:hAnsi="Quattrocento Sans" w:cs="Segoe UI"/>
+          <w:color w:val="000000" w:themeColor="text1"/>
+          <w:szCs w:val="24"/>
+        </w:rPr>
+        <w:t>NaN</w:t>
+      </w:r>
+      <w:proofErr w:type="spellEnd"/>
+      <w:r>
+        <w:rPr>
+          <w:rFonts w:ascii="Quattrocento Sans" w:hAnsi="Quattrocento Sans" w:cs="Segoe UI"/>
+          <w:color w:val="000000" w:themeColor="text1"/>
+          <w:szCs w:val="24"/>
+        </w:rPr>
+        <w:t>. So</w:t>
+      </w:r>
+      <w:r>
+        <w:rPr>
+          <w:rFonts w:ascii="Quattrocento Sans" w:hAnsi="Quattrocento Sans" w:cs="Segoe UI"/>
+          <w:color w:val="000000" w:themeColor="text1"/>
+          <w:szCs w:val="24"/>
+        </w:rPr>
+        <w:t>,</w:t>
+      </w:r>
+      <w:r>
+        <w:rPr>
+          <w:rFonts w:ascii="Quattrocento Sans" w:hAnsi="Quattrocento Sans" w:cs="Segoe UI"/>
+          <w:color w:val="000000" w:themeColor="text1"/>
+          <w:szCs w:val="24"/>
+        </w:rPr>
+        <w:t xml:space="preserve"> </w:t>
+      </w:r>
+      <w:r>
+        <w:rPr>
+          <w:rFonts w:ascii="Quattrocento Sans" w:hAnsi="Quattrocento Sans" w:cs="Segoe UI"/>
+          <w:color w:val="000000" w:themeColor="text1"/>
+          <w:szCs w:val="24"/>
+        </w:rPr>
+        <w:t>we’ll</w:t>
+      </w:r>
+      <w:r>
+        <w:rPr>
+          <w:rFonts w:ascii="Quattrocento Sans" w:hAnsi="Quattrocento Sans" w:cs="Segoe UI"/>
+          <w:color w:val="000000" w:themeColor="text1"/>
+          <w:szCs w:val="24"/>
+        </w:rPr>
+        <w:t xml:space="preserve"> need to specify access equal zero to drop the rows or access equals one to drop the columns that contain the missing values. </w:t>
+      </w:r>
+    </w:p>
+    <w:p>
+      <w:pPr>
+        <w:spacing w:line="240" w:lineRule="auto"/>
+        <w:rPr>
+          <w:rFonts w:ascii="Quattrocento Sans" w:hAnsi="Quattrocento Sans" w:cs="Segoe UI"/>
+          <w:color w:val="000000" w:themeColor="text1"/>
+          <w:szCs w:val="24"/>
+        </w:rPr>
+      </w:pPr>
+      <w:r>
+        <w:rPr>
+          <w:rFonts w:ascii="Quattrocento Sans" w:hAnsi="Quattrocento Sans" w:cs="Segoe UI"/>
+          <w:color w:val="000000" w:themeColor="text1"/>
+          <w:szCs w:val="24"/>
+        </w:rPr>
+        <w:t xml:space="preserve">In this example, there is a missing value in the price column. Since the price of used cars is what we're trying to predict in our upcoming analysis, we have to remove the cars, the rows, that don't have a listed price. It can simply be done in one line of code using </w:t>
+      </w:r>
+      <w:proofErr w:type="spellStart"/>
+      <w:proofErr w:type="gramStart"/>
+      <w:r>
+        <w:rPr>
+          <w:rFonts w:ascii="Quattrocento Sans" w:hAnsi="Quattrocento Sans" w:cs="Segoe UI"/>
+          <w:b/>
+          <w:bCs/>
+          <w:color w:val="000000" w:themeColor="text1"/>
+          <w:szCs w:val="24"/>
+        </w:rPr>
         <w:t>dataframe.dropna</w:t>
       </w:r>
+      <w:proofErr w:type="spellEnd"/>
+      <w:proofErr w:type="gramEnd"/>
       <w:r>
         <w:rPr>
           <w:rFonts w:ascii="Quattrocento Sans" w:hAnsi="Quattrocento Sans" w:cs="Segoe UI"/>
@@ -3328,7 +3462,25 @@
           <w:color w:val="000000" w:themeColor="text1"/>
           <w:szCs w:val="24"/>
         </w:rPr>
-        <w:t xml:space="preserve">To replace missing values like NaNs with actual values, Pandas library has a built-in method called </w:t>
+        <w:t xml:space="preserve">To replace missing values like </w:t>
+      </w:r>
+      <w:proofErr w:type="spellStart"/>
+      <w:r>
+        <w:rPr>
+          <w:rFonts w:ascii="Quattrocento Sans" w:hAnsi="Quattrocento Sans" w:cs="Segoe UI"/>
+          <w:color w:val="000000" w:themeColor="text1"/>
+          <w:szCs w:val="24"/>
+        </w:rPr>
+        <w:t>NaNs</w:t>
+      </w:r>
+      <w:proofErr w:type="spellEnd"/>
+      <w:r>
+        <w:rPr>
+          <w:rFonts w:ascii="Quattrocento Sans" w:hAnsi="Quattrocento Sans" w:cs="Segoe UI"/>
+          <w:color w:val="000000" w:themeColor="text1"/>
+          <w:szCs w:val="24"/>
+        </w:rPr>
+        <w:t xml:space="preserve"> with actual values, Pandas library has a built-in method called </w:t>
       </w:r>
       <w:r>
         <w:rPr>
@@ -3400,7 +3552,43 @@
           <w:color w:val="000000" w:themeColor="text1"/>
           <w:szCs w:val="24"/>
         </w:rPr>
-        <w:t>In Python, first we calculate the mean of the column. Then we use the method replace to specify the value we would like to be replaced as the first parameter, in this case NaN. The second parameter is the value we would like to replace it with i.e the mean in this example. This is a fairly simplified way of replacing missing values</w:t>
+        <w:t xml:space="preserve">In Python, first we calculate the mean of the column. Then we use the method replace to specify the value we would like to be replaced as the first parameter, in this case </w:t>
+      </w:r>
+      <w:proofErr w:type="spellStart"/>
+      <w:r>
+        <w:rPr>
+          <w:rFonts w:ascii="Quattrocento Sans" w:hAnsi="Quattrocento Sans" w:cs="Segoe UI"/>
+          <w:color w:val="000000" w:themeColor="text1"/>
+          <w:szCs w:val="24"/>
+        </w:rPr>
+        <w:t>NaN</w:t>
+      </w:r>
+      <w:proofErr w:type="spellEnd"/>
+      <w:r>
+        <w:rPr>
+          <w:rFonts w:ascii="Quattrocento Sans" w:hAnsi="Quattrocento Sans" w:cs="Segoe UI"/>
+          <w:color w:val="000000" w:themeColor="text1"/>
+          <w:szCs w:val="24"/>
+        </w:rPr>
+        <w:t xml:space="preserve">. The second parameter is the value we would like to replace it with </w:t>
+      </w:r>
+      <w:proofErr w:type="spellStart"/>
+      <w:r>
+        <w:rPr>
+          <w:rFonts w:ascii="Quattrocento Sans" w:hAnsi="Quattrocento Sans" w:cs="Segoe UI"/>
+          <w:color w:val="000000" w:themeColor="text1"/>
+          <w:szCs w:val="24"/>
+        </w:rPr>
+        <w:t>i.e</w:t>
+      </w:r>
+      <w:proofErr w:type="spellEnd"/>
+      <w:r>
+        <w:rPr>
+          <w:rFonts w:ascii="Quattrocento Sans" w:hAnsi="Quattrocento Sans" w:cs="Segoe UI"/>
+          <w:color w:val="000000" w:themeColor="text1"/>
+          <w:szCs w:val="24"/>
+        </w:rPr>
+        <w:t xml:space="preserve"> the mean in this example. This is a fairly simplified way of replacing missing values</w:t>
       </w:r>
       <w:r>
         <w:rPr>
@@ -3831,9 +4019,1008 @@
         </w:rPr>
       </w:pPr>
     </w:p>
+    <w:p>
+      <w:pPr>
+        <w:spacing w:line="240" w:lineRule="auto"/>
+        <w:rPr>
+          <w:rFonts w:ascii="Quattrocento Sans" w:hAnsi="Quattrocento Sans" w:cs="Segoe UI"/>
+          <w:color w:val="000000" w:themeColor="text1"/>
+          <w:szCs w:val="24"/>
+        </w:rPr>
+      </w:pPr>
+      <w:r>
+        <w:rPr>
+          <w:rFonts w:ascii="Quattrocento Sans" w:hAnsi="Quattrocento Sans" w:cs="Segoe UI"/>
+          <w:color w:val="0000FF"/>
+          <w:szCs w:val="24"/>
+        </w:rPr>
+        <w:lastRenderedPageBreak/>
+        <w:t>Data Normalization in Python</w:t>
+      </w:r>
+      <w:r>
+        <w:rPr>
+          <w:rFonts w:ascii="Quattrocento Sans" w:hAnsi="Quattrocento Sans" w:cs="Segoe UI"/>
+          <w:color w:val="000000" w:themeColor="text1"/>
+          <w:szCs w:val="24"/>
+        </w:rPr>
+        <w:t>:</w:t>
+      </w:r>
+    </w:p>
+    <w:p>
+      <w:pPr>
+        <w:spacing w:line="240" w:lineRule="auto"/>
+        <w:rPr>
+          <w:rFonts w:ascii="Quattrocento Sans" w:hAnsi="Quattrocento Sans" w:cs="Segoe UI"/>
+          <w:color w:val="000000" w:themeColor="text1"/>
+          <w:szCs w:val="24"/>
+        </w:rPr>
+      </w:pPr>
+      <w:r>
+        <w:rPr>
+          <w:rFonts w:ascii="Quattrocento Sans" w:hAnsi="Quattrocento Sans" w:cs="Segoe UI"/>
+          <w:color w:val="000000" w:themeColor="text1"/>
+          <w:szCs w:val="24"/>
+        </w:rPr>
+        <w:t>An important technique to understand in data pre-processing.</w:t>
+      </w:r>
+    </w:p>
+    <w:p>
+      <w:pPr>
+        <w:spacing w:line="240" w:lineRule="auto"/>
+        <w:rPr>
+          <w:rFonts w:ascii="Quattrocento Sans" w:hAnsi="Quattrocento Sans" w:cs="Segoe UI"/>
+          <w:color w:val="000000" w:themeColor="text1"/>
+          <w:szCs w:val="24"/>
+        </w:rPr>
+      </w:pPr>
+      <w:r>
+        <w:rPr>
+          <w:rFonts w:ascii="Quattrocento Sans" w:hAnsi="Quattrocento Sans" w:cs="Segoe UI"/>
+          <w:color w:val="000000" w:themeColor="text1"/>
+          <w:szCs w:val="24"/>
+        </w:rPr>
+        <w:drawing>
+          <wp:inline distT="0" distB="0" distL="0" distR="0" wp14:anchorId="4FD31802" wp14:editId="6F743217">
+            <wp:extent cx="6189345" cy="2327910"/>
+            <wp:effectExtent l="0" t="0" r="0" b="0"/>
+            <wp:docPr id="32" name="Picture 32"/>
+            <wp:cNvGraphicFramePr>
+              <a:graphicFrameLocks xmlns:a="http://schemas.openxmlformats.org/drawingml/2006/main" noChangeAspect="1"/>
+            </wp:cNvGraphicFramePr>
+            <a:graphic xmlns:a="http://schemas.openxmlformats.org/drawingml/2006/main">
+              <a:graphicData uri="http://schemas.openxmlformats.org/drawingml/2006/picture">
+                <pic:pic xmlns:pic="http://schemas.openxmlformats.org/drawingml/2006/picture">
+                  <pic:nvPicPr>
+                    <pic:cNvPr id="1" name=""/>
+                    <pic:cNvPicPr/>
+                  </pic:nvPicPr>
+                  <pic:blipFill>
+                    <a:blip r:embed="rId34"/>
+                    <a:stretch>
+                      <a:fillRect/>
+                    </a:stretch>
+                  </pic:blipFill>
+                  <pic:spPr>
+                    <a:xfrm>
+                      <a:off x="0" y="0"/>
+                      <a:ext cx="6189345" cy="2327910"/>
+                    </a:xfrm>
+                    <a:prstGeom prst="rect">
+                      <a:avLst/>
+                    </a:prstGeom>
+                  </pic:spPr>
+                </pic:pic>
+              </a:graphicData>
+            </a:graphic>
+          </wp:inline>
+        </w:drawing>
+      </w:r>
+    </w:p>
+    <w:p>
+      <w:pPr>
+        <w:spacing w:line="240" w:lineRule="auto"/>
+        <w:rPr>
+          <w:rFonts w:ascii="Quattrocento Sans" w:hAnsi="Quattrocento Sans" w:cs="Segoe UI"/>
+          <w:color w:val="000000" w:themeColor="text1"/>
+          <w:szCs w:val="24"/>
+        </w:rPr>
+      </w:pPr>
+      <w:r>
+        <w:rPr>
+          <w:rFonts w:ascii="Quattrocento Sans" w:hAnsi="Quattrocento Sans" w:cs="Segoe UI"/>
+          <w:color w:val="000000" w:themeColor="text1"/>
+          <w:szCs w:val="24"/>
+        </w:rPr>
+        <w:t>When we take a look at the used car data set, we notice in the data that the feature length ranges from 150-250, while feature width and height ranges from 50-100. We may want to normalize these variables so that the range of the values is consistent. This normalization can make some statistical analyses easier down the road. By making the ranges consistent between variables, normalization enables a fair comparison between the different features, making sure they have the same impact. It is also important for computational reasons.</w:t>
+      </w:r>
+    </w:p>
+    <w:p>
+      <w:pPr>
+        <w:spacing w:line="240" w:lineRule="auto"/>
+        <w:rPr>
+          <w:rFonts w:ascii="Quattrocento Sans" w:hAnsi="Quattrocento Sans" w:cs="Segoe UI"/>
+          <w:color w:val="000000" w:themeColor="text1"/>
+          <w:szCs w:val="24"/>
+        </w:rPr>
+      </w:pPr>
+    </w:p>
+    <w:p>
+      <w:pPr>
+        <w:spacing w:line="240" w:lineRule="auto"/>
+        <w:rPr>
+          <w:rFonts w:ascii="Quattrocento Sans" w:hAnsi="Quattrocento Sans" w:cs="Segoe UI"/>
+          <w:color w:val="000000" w:themeColor="text1"/>
+          <w:szCs w:val="24"/>
+        </w:rPr>
+      </w:pPr>
+      <w:r>
+        <w:rPr>
+          <w:rFonts w:ascii="Quattrocento Sans" w:hAnsi="Quattrocento Sans" w:cs="Segoe UI"/>
+          <w:color w:val="000000" w:themeColor="text1"/>
+          <w:szCs w:val="24"/>
+        </w:rPr>
+        <w:drawing>
+          <wp:inline distT="0" distB="0" distL="0" distR="0" wp14:anchorId="6F76C7C2" wp14:editId="3ADA5044">
+            <wp:extent cx="4410691" cy="2867425"/>
+            <wp:effectExtent l="0" t="0" r="9525" b="9525"/>
+            <wp:docPr id="27" name="Picture 27"/>
+            <wp:cNvGraphicFramePr>
+              <a:graphicFrameLocks xmlns:a="http://schemas.openxmlformats.org/drawingml/2006/main" noChangeAspect="1"/>
+            </wp:cNvGraphicFramePr>
+            <a:graphic xmlns:a="http://schemas.openxmlformats.org/drawingml/2006/main">
+              <a:graphicData uri="http://schemas.openxmlformats.org/drawingml/2006/picture">
+                <pic:pic xmlns:pic="http://schemas.openxmlformats.org/drawingml/2006/picture">
+                  <pic:nvPicPr>
+                    <pic:cNvPr id="1" name=""/>
+                    <pic:cNvPicPr/>
+                  </pic:nvPicPr>
+                  <pic:blipFill>
+                    <a:blip r:embed="rId35"/>
+                    <a:stretch>
+                      <a:fillRect/>
+                    </a:stretch>
+                  </pic:blipFill>
+                  <pic:spPr>
+                    <a:xfrm>
+                      <a:off x="0" y="0"/>
+                      <a:ext cx="4410691" cy="2867425"/>
+                    </a:xfrm>
+                    <a:prstGeom prst="rect">
+                      <a:avLst/>
+                    </a:prstGeom>
+                  </pic:spPr>
+                </pic:pic>
+              </a:graphicData>
+            </a:graphic>
+          </wp:inline>
+        </w:drawing>
+      </w:r>
+    </w:p>
+    <w:p>
+      <w:pPr>
+        <w:spacing w:line="240" w:lineRule="auto"/>
+        <w:rPr>
+          <w:rFonts w:ascii="Quattrocento Sans" w:hAnsi="Quattrocento Sans" w:cs="Segoe UI"/>
+          <w:color w:val="000000" w:themeColor="text1"/>
+          <w:szCs w:val="24"/>
+        </w:rPr>
+      </w:pPr>
+    </w:p>
+    <w:p>
+      <w:pPr>
+        <w:spacing w:line="240" w:lineRule="auto"/>
+        <w:rPr>
+          <w:rFonts w:ascii="Quattrocento Sans" w:hAnsi="Quattrocento Sans" w:cs="Segoe UI"/>
+          <w:color w:val="000000" w:themeColor="text1"/>
+          <w:szCs w:val="24"/>
+        </w:rPr>
+      </w:pPr>
+      <w:r>
+        <w:rPr>
+          <w:rFonts w:ascii="Quattrocento Sans" w:hAnsi="Quattrocento Sans" w:cs="Segoe UI"/>
+          <w:color w:val="000000" w:themeColor="text1"/>
+          <w:szCs w:val="24"/>
+        </w:rPr>
+        <w:t xml:space="preserve">Here is another example that will help </w:t>
+      </w:r>
+      <w:r>
+        <w:rPr>
+          <w:rFonts w:ascii="Quattrocento Sans" w:hAnsi="Quattrocento Sans" w:cs="Segoe UI"/>
+          <w:color w:val="000000" w:themeColor="text1"/>
+          <w:szCs w:val="24"/>
+        </w:rPr>
+        <w:t>us to</w:t>
+      </w:r>
+      <w:r>
+        <w:rPr>
+          <w:rFonts w:ascii="Quattrocento Sans" w:hAnsi="Quattrocento Sans" w:cs="Segoe UI"/>
+          <w:color w:val="000000" w:themeColor="text1"/>
+          <w:szCs w:val="24"/>
+        </w:rPr>
+        <w:t xml:space="preserve"> understand why normalization is important. Consider a data set containing two features, age and income. Where age ranges from 0-100, while income ranges from 0-20,000 and higher. Income is about 1,000 times larger than age and ranges from 20,000-500,000. So, these two features are in very different ranges. When we do further analysis, like linear regression for example, the attribute income will intrinsically </w:t>
+      </w:r>
+      <w:r>
+        <w:rPr>
+          <w:rFonts w:ascii="Quattrocento Sans" w:hAnsi="Quattrocento Sans" w:cs="Segoe UI"/>
+          <w:color w:val="000000" w:themeColor="text1"/>
+          <w:szCs w:val="24"/>
+        </w:rPr>
+        <w:lastRenderedPageBreak/>
+        <w:t>influence the result more due to its larger value. But this doesn't necessarily mean it is more important as a predictor. So, the nature of the data biases the linear regression model to weigh income more heavily than age.</w:t>
+      </w:r>
+    </w:p>
+    <w:p>
+      <w:pPr>
+        <w:spacing w:line="240" w:lineRule="auto"/>
+        <w:rPr>
+          <w:rFonts w:ascii="Quattrocento Sans" w:hAnsi="Quattrocento Sans" w:cs="Segoe UI"/>
+          <w:color w:val="000000" w:themeColor="text1"/>
+          <w:szCs w:val="24"/>
+        </w:rPr>
+      </w:pPr>
+    </w:p>
+    <w:p>
+      <w:pPr>
+        <w:spacing w:line="240" w:lineRule="auto"/>
+        <w:rPr>
+          <w:rFonts w:ascii="Quattrocento Sans" w:hAnsi="Quattrocento Sans" w:cs="Segoe UI"/>
+          <w:color w:val="000000" w:themeColor="text1"/>
+          <w:szCs w:val="24"/>
+        </w:rPr>
+      </w:pPr>
+      <w:r>
+        <w:rPr>
+          <w:rFonts w:ascii="Quattrocento Sans" w:hAnsi="Quattrocento Sans" w:cs="Segoe UI"/>
+          <w:color w:val="000000" w:themeColor="text1"/>
+          <w:szCs w:val="24"/>
+        </w:rPr>
+        <w:drawing>
+          <wp:inline distT="0" distB="0" distL="0" distR="0" wp14:anchorId="0AD66556" wp14:editId="2E64CB3E">
+            <wp:extent cx="6189345" cy="2595880"/>
+            <wp:effectExtent l="0" t="0" r="0" b="0"/>
+            <wp:docPr id="28" name="Picture 28"/>
+            <wp:cNvGraphicFramePr>
+              <a:graphicFrameLocks xmlns:a="http://schemas.openxmlformats.org/drawingml/2006/main" noChangeAspect="1"/>
+            </wp:cNvGraphicFramePr>
+            <a:graphic xmlns:a="http://schemas.openxmlformats.org/drawingml/2006/main">
+              <a:graphicData uri="http://schemas.openxmlformats.org/drawingml/2006/picture">
+                <pic:pic xmlns:pic="http://schemas.openxmlformats.org/drawingml/2006/picture">
+                  <pic:nvPicPr>
+                    <pic:cNvPr id="1" name=""/>
+                    <pic:cNvPicPr/>
+                  </pic:nvPicPr>
+                  <pic:blipFill>
+                    <a:blip r:embed="rId36"/>
+                    <a:stretch>
+                      <a:fillRect/>
+                    </a:stretch>
+                  </pic:blipFill>
+                  <pic:spPr>
+                    <a:xfrm>
+                      <a:off x="0" y="0"/>
+                      <a:ext cx="6189345" cy="2595880"/>
+                    </a:xfrm>
+                    <a:prstGeom prst="rect">
+                      <a:avLst/>
+                    </a:prstGeom>
+                  </pic:spPr>
+                </pic:pic>
+              </a:graphicData>
+            </a:graphic>
+          </wp:inline>
+        </w:drawing>
+      </w:r>
+    </w:p>
+    <w:p>
+      <w:pPr>
+        <w:spacing w:line="240" w:lineRule="auto"/>
+        <w:rPr>
+          <w:rFonts w:ascii="Quattrocento Sans" w:hAnsi="Quattrocento Sans" w:cs="Segoe UI"/>
+          <w:color w:val="000000" w:themeColor="text1"/>
+          <w:szCs w:val="24"/>
+        </w:rPr>
+      </w:pPr>
+    </w:p>
+    <w:p>
+      <w:pPr>
+        <w:spacing w:line="240" w:lineRule="auto"/>
+        <w:rPr>
+          <w:rFonts w:ascii="Quattrocento Sans" w:hAnsi="Quattrocento Sans" w:cs="Segoe UI"/>
+          <w:color w:val="000000" w:themeColor="text1"/>
+          <w:szCs w:val="24"/>
+        </w:rPr>
+      </w:pPr>
+      <w:r>
+        <w:rPr>
+          <w:rFonts w:ascii="Quattrocento Sans" w:hAnsi="Quattrocento Sans" w:cs="Segoe UI"/>
+          <w:color w:val="000000" w:themeColor="text1"/>
+          <w:szCs w:val="24"/>
+        </w:rPr>
+        <w:t>To avoid this, we can normalize these two variables into values that range from zero to one. Compare the two tables at the right. After normalization, both variables now have a similar influence on the models we will build later.</w:t>
+      </w:r>
+    </w:p>
+    <w:p>
+      <w:pPr>
+        <w:spacing w:line="240" w:lineRule="auto"/>
+        <w:rPr>
+          <w:rFonts w:ascii="Quattrocento Sans" w:hAnsi="Quattrocento Sans" w:cs="Segoe UI"/>
+          <w:color w:val="000000" w:themeColor="text1"/>
+          <w:szCs w:val="24"/>
+        </w:rPr>
+      </w:pPr>
+    </w:p>
+    <w:p>
+      <w:pPr>
+        <w:spacing w:line="240" w:lineRule="auto"/>
+        <w:rPr>
+          <w:rFonts w:ascii="Quattrocento Sans" w:hAnsi="Quattrocento Sans" w:cs="Segoe UI"/>
+          <w:color w:val="0000FF"/>
+          <w:szCs w:val="24"/>
+        </w:rPr>
+      </w:pPr>
+      <w:r>
+        <w:rPr>
+          <w:rStyle w:val="Heading2Char"/>
+          <w:rFonts w:ascii="Quattrocento Sans" w:hAnsi="Quattrocento Sans"/>
+          <w:color w:val="0000FF"/>
+          <w:u w:val="none"/>
+        </w:rPr>
+        <w:t>Methods of Normalizing data</w:t>
+      </w:r>
+      <w:r>
+        <w:rPr>
+          <w:rFonts w:ascii="Quattrocento Sans" w:hAnsi="Quattrocento Sans" w:cs="Segoe UI"/>
+          <w:color w:val="0000FF"/>
+          <w:szCs w:val="24"/>
+        </w:rPr>
+        <w:t>:</w:t>
+      </w:r>
+    </w:p>
+    <w:p>
+      <w:pPr>
+        <w:spacing w:line="240" w:lineRule="auto"/>
+        <w:rPr>
+          <w:rFonts w:ascii="Quattrocento Sans" w:hAnsi="Quattrocento Sans" w:cs="Segoe UI"/>
+          <w:color w:val="000000" w:themeColor="text1"/>
+          <w:szCs w:val="24"/>
+        </w:rPr>
+      </w:pPr>
+      <w:r>
+        <w:rPr>
+          <w:rFonts w:ascii="Quattrocento Sans" w:hAnsi="Quattrocento Sans" w:cs="Segoe UI"/>
+          <w:color w:val="000000" w:themeColor="text1"/>
+          <w:szCs w:val="24"/>
+        </w:rPr>
+        <w:t xml:space="preserve">There are several techniques to normalize data but must </w:t>
+      </w:r>
+      <w:proofErr w:type="spellStart"/>
+      <w:r>
+        <w:rPr>
+          <w:rFonts w:ascii="Quattrocento Sans" w:hAnsi="Quattrocento Sans" w:cs="Segoe UI"/>
+          <w:color w:val="000000" w:themeColor="text1"/>
+          <w:szCs w:val="24"/>
+        </w:rPr>
+        <w:t>used</w:t>
+      </w:r>
+      <w:proofErr w:type="spellEnd"/>
+      <w:r>
+        <w:rPr>
+          <w:rFonts w:ascii="Quattrocento Sans" w:hAnsi="Quattrocento Sans" w:cs="Segoe UI"/>
+          <w:color w:val="000000" w:themeColor="text1"/>
+          <w:szCs w:val="24"/>
+        </w:rPr>
+        <w:t xml:space="preserve"> ways are</w:t>
+      </w:r>
+    </w:p>
+    <w:p>
+      <w:pPr>
+        <w:spacing w:line="240" w:lineRule="auto"/>
+        <w:rPr>
+          <w:rFonts w:ascii="Quattrocento Sans" w:hAnsi="Quattrocento Sans" w:cs="Segoe UI"/>
+          <w:color w:val="000000" w:themeColor="text1"/>
+          <w:szCs w:val="24"/>
+        </w:rPr>
+      </w:pPr>
+      <w:r>
+        <w:rPr>
+          <w:rFonts w:ascii="Quattrocento Sans" w:hAnsi="Quattrocento Sans" w:cs="Segoe UI"/>
+          <w:color w:val="000000" w:themeColor="text1"/>
+          <w:szCs w:val="24"/>
+        </w:rPr>
+        <w:drawing>
+          <wp:inline distT="0" distB="0" distL="0" distR="0" wp14:anchorId="4010732F" wp14:editId="4BDD2CF4">
+            <wp:extent cx="6189345" cy="1682115"/>
+            <wp:effectExtent l="0" t="0" r="0" b="0"/>
+            <wp:docPr id="30" name="Picture 30"/>
+            <wp:cNvGraphicFramePr>
+              <a:graphicFrameLocks xmlns:a="http://schemas.openxmlformats.org/drawingml/2006/main" noChangeAspect="1"/>
+            </wp:cNvGraphicFramePr>
+            <a:graphic xmlns:a="http://schemas.openxmlformats.org/drawingml/2006/main">
+              <a:graphicData uri="http://schemas.openxmlformats.org/drawingml/2006/picture">
+                <pic:pic xmlns:pic="http://schemas.openxmlformats.org/drawingml/2006/picture">
+                  <pic:nvPicPr>
+                    <pic:cNvPr id="1" name=""/>
+                    <pic:cNvPicPr/>
+                  </pic:nvPicPr>
+                  <pic:blipFill>
+                    <a:blip r:embed="rId37"/>
+                    <a:stretch>
+                      <a:fillRect/>
+                    </a:stretch>
+                  </pic:blipFill>
+                  <pic:spPr>
+                    <a:xfrm>
+                      <a:off x="0" y="0"/>
+                      <a:ext cx="6189345" cy="1682115"/>
+                    </a:xfrm>
+                    <a:prstGeom prst="rect">
+                      <a:avLst/>
+                    </a:prstGeom>
+                  </pic:spPr>
+                </pic:pic>
+              </a:graphicData>
+            </a:graphic>
+          </wp:inline>
+        </w:drawing>
+      </w:r>
+    </w:p>
+    <w:p>
+      <w:pPr>
+        <w:spacing w:line="240" w:lineRule="auto"/>
+        <w:rPr>
+          <w:rFonts w:ascii="Quattrocento Sans" w:hAnsi="Quattrocento Sans" w:cs="Segoe UI"/>
+          <w:color w:val="000000" w:themeColor="text1"/>
+          <w:szCs w:val="24"/>
+        </w:rPr>
+      </w:pPr>
+      <w:r>
+        <w:rPr>
+          <w:rFonts w:ascii="Quattrocento Sans" w:hAnsi="Quattrocento Sans" w:cs="Segoe UI"/>
+          <w:color w:val="000000" w:themeColor="text1"/>
+          <w:szCs w:val="24"/>
+        </w:rPr>
+        <w:t xml:space="preserve">The first method called </w:t>
+      </w:r>
+      <w:r>
+        <w:rPr>
+          <w:rFonts w:ascii="Quattrocento Sans" w:hAnsi="Quattrocento Sans" w:cs="Segoe UI"/>
+          <w:b/>
+          <w:bCs/>
+          <w:color w:val="000000" w:themeColor="text1"/>
+          <w:szCs w:val="24"/>
+        </w:rPr>
+        <w:t>simple feature scaling</w:t>
+      </w:r>
+      <w:r>
+        <w:rPr>
+          <w:rFonts w:ascii="Quattrocento Sans" w:hAnsi="Quattrocento Sans" w:cs="Segoe UI"/>
+          <w:color w:val="000000" w:themeColor="text1"/>
+          <w:szCs w:val="24"/>
+        </w:rPr>
+        <w:t xml:space="preserve"> just divides each value by the maximum value for that feature. This makes the new values range between zero and one. </w:t>
+      </w:r>
+    </w:p>
+    <w:p>
+      <w:pPr>
+        <w:spacing w:line="240" w:lineRule="auto"/>
+        <w:rPr>
+          <w:rFonts w:ascii="Quattrocento Sans" w:hAnsi="Quattrocento Sans" w:cs="Segoe UI"/>
+          <w:color w:val="000000" w:themeColor="text1"/>
+          <w:szCs w:val="24"/>
+        </w:rPr>
+      </w:pPr>
+      <w:r>
+        <w:rPr>
+          <w:rFonts w:ascii="Quattrocento Sans" w:hAnsi="Quattrocento Sans" w:cs="Segoe UI"/>
+          <w:color w:val="000000" w:themeColor="text1"/>
+          <w:szCs w:val="24"/>
+        </w:rPr>
+        <w:t xml:space="preserve">The second method called </w:t>
+      </w:r>
+      <w:r>
+        <w:rPr>
+          <w:rFonts w:ascii="Quattrocento Sans" w:hAnsi="Quattrocento Sans" w:cs="Segoe UI"/>
+          <w:b/>
+          <w:bCs/>
+          <w:color w:val="000000" w:themeColor="text1"/>
+          <w:szCs w:val="24"/>
+        </w:rPr>
+        <w:t>min-max</w:t>
+      </w:r>
+      <w:r>
+        <w:rPr>
+          <w:rFonts w:ascii="Quattrocento Sans" w:hAnsi="Quattrocento Sans" w:cs="Segoe UI"/>
+          <w:color w:val="000000" w:themeColor="text1"/>
+          <w:szCs w:val="24"/>
+        </w:rPr>
+        <w:t xml:space="preserve"> takes each value </w:t>
+      </w:r>
+      <w:proofErr w:type="spellStart"/>
+      <w:r>
+        <w:rPr>
+          <w:rFonts w:ascii="Quattrocento Sans" w:hAnsi="Quattrocento Sans" w:cs="Segoe UI"/>
+          <w:color w:val="000000" w:themeColor="text1"/>
+          <w:szCs w:val="24"/>
+        </w:rPr>
+        <w:t>X_old</w:t>
+      </w:r>
+      <w:proofErr w:type="spellEnd"/>
+      <w:r>
+        <w:rPr>
+          <w:rFonts w:ascii="Quattrocento Sans" w:hAnsi="Quattrocento Sans" w:cs="Segoe UI"/>
+          <w:color w:val="000000" w:themeColor="text1"/>
+          <w:szCs w:val="24"/>
+        </w:rPr>
+        <w:t xml:space="preserve"> subtract it from the minimum value of that feature, then divides by the range of that feature. Again, the resulting new values range between zero and one. </w:t>
+      </w:r>
+    </w:p>
+    <w:p>
+      <w:pPr>
+        <w:spacing w:line="240" w:lineRule="auto"/>
+        <w:rPr>
+          <w:rFonts w:ascii="Quattrocento Sans" w:hAnsi="Quattrocento Sans" w:cs="Segoe UI"/>
+          <w:color w:val="000000" w:themeColor="text1"/>
+          <w:szCs w:val="24"/>
+        </w:rPr>
+      </w:pPr>
+      <w:r>
+        <w:rPr>
+          <w:rFonts w:ascii="Quattrocento Sans" w:hAnsi="Quattrocento Sans" w:cs="Segoe UI"/>
+          <w:color w:val="000000" w:themeColor="text1"/>
+          <w:szCs w:val="24"/>
+        </w:rPr>
+        <w:t xml:space="preserve">The third method is called </w:t>
+      </w:r>
+      <w:r>
+        <w:rPr>
+          <w:rFonts w:ascii="Quattrocento Sans" w:hAnsi="Quattrocento Sans" w:cs="Segoe UI"/>
+          <w:b/>
+          <w:bCs/>
+          <w:color w:val="000000" w:themeColor="text1"/>
+          <w:szCs w:val="24"/>
+        </w:rPr>
+        <w:t>z-score or standard score</w:t>
+      </w:r>
+      <w:r>
+        <w:rPr>
+          <w:rFonts w:ascii="Quattrocento Sans" w:hAnsi="Quattrocento Sans" w:cs="Segoe UI"/>
+          <w:color w:val="000000" w:themeColor="text1"/>
+          <w:szCs w:val="24"/>
+        </w:rPr>
+        <w:t xml:space="preserve">. In this formula for each </w:t>
+      </w:r>
+      <w:r>
+        <w:rPr>
+          <w:rFonts w:ascii="Quattrocento Sans" w:hAnsi="Quattrocento Sans" w:cs="Segoe UI"/>
+          <w:color w:val="000000" w:themeColor="text1"/>
+          <w:szCs w:val="24"/>
+        </w:rPr>
+        <w:t>value,</w:t>
+      </w:r>
+      <w:r>
+        <w:rPr>
+          <w:rFonts w:ascii="Quattrocento Sans" w:hAnsi="Quattrocento Sans" w:cs="Segoe UI"/>
+          <w:color w:val="000000" w:themeColor="text1"/>
+          <w:szCs w:val="24"/>
+        </w:rPr>
+        <w:t xml:space="preserve"> </w:t>
+      </w:r>
+      <w:r>
+        <w:rPr>
+          <w:rFonts w:ascii="Quattrocento Sans" w:hAnsi="Quattrocento Sans" w:cs="Segoe UI"/>
+          <w:color w:val="000000" w:themeColor="text1"/>
+          <w:szCs w:val="24"/>
+        </w:rPr>
+        <w:t>we</w:t>
+      </w:r>
+      <w:r>
+        <w:rPr>
+          <w:rFonts w:ascii="Quattrocento Sans" w:hAnsi="Quattrocento Sans" w:cs="Segoe UI"/>
+          <w:color w:val="000000" w:themeColor="text1"/>
+          <w:szCs w:val="24"/>
+        </w:rPr>
+        <w:t xml:space="preserve"> subtract the mu which is the average of the feature, and then divide by the standard deviation </w:t>
+      </w:r>
+      <w:r>
+        <w:rPr>
+          <w:rFonts w:ascii="Quattrocento Sans" w:hAnsi="Quattrocento Sans" w:cs="Segoe UI"/>
+          <w:color w:val="000000" w:themeColor="text1"/>
+          <w:szCs w:val="24"/>
+        </w:rPr>
+        <w:lastRenderedPageBreak/>
+        <w:t>sigma. The resulting values hover around zero, and typically range between negative three and positive three</w:t>
+      </w:r>
+      <w:r>
+        <w:rPr>
+          <w:rFonts w:ascii="Quattrocento Sans" w:hAnsi="Quattrocento Sans" w:cs="Segoe UI"/>
+          <w:color w:val="000000" w:themeColor="text1"/>
+          <w:szCs w:val="24"/>
+        </w:rPr>
+        <w:t xml:space="preserve"> </w:t>
+      </w:r>
+      <w:r>
+        <w:rPr>
+          <w:rFonts w:ascii="Quattrocento Sans" w:hAnsi="Quattrocento Sans" w:cs="Segoe UI"/>
+          <w:b/>
+          <w:bCs/>
+          <w:color w:val="000000" w:themeColor="text1"/>
+          <w:szCs w:val="24"/>
+        </w:rPr>
+        <w:t>(-3 to 3)</w:t>
+      </w:r>
+      <w:r>
+        <w:rPr>
+          <w:rFonts w:ascii="Quattrocento Sans" w:hAnsi="Quattrocento Sans" w:cs="Segoe UI"/>
+          <w:color w:val="000000" w:themeColor="text1"/>
+          <w:szCs w:val="24"/>
+        </w:rPr>
+        <w:t xml:space="preserve"> but can be higher or lower.</w:t>
+      </w:r>
+    </w:p>
+    <w:p>
+      <w:pPr>
+        <w:spacing w:line="240" w:lineRule="auto"/>
+        <w:rPr>
+          <w:rFonts w:ascii="Quattrocento Sans" w:hAnsi="Quattrocento Sans" w:cs="Segoe UI"/>
+          <w:color w:val="000000" w:themeColor="text1"/>
+          <w:szCs w:val="24"/>
+        </w:rPr>
+      </w:pPr>
+      <w:r>
+        <w:rPr>
+          <w:rFonts w:ascii="Quattrocento Sans" w:hAnsi="Quattrocento Sans" w:cs="Segoe UI"/>
+          <w:color w:val="000000" w:themeColor="text1"/>
+          <w:szCs w:val="24"/>
+        </w:rPr>
+        <w:t xml:space="preserve">Following our earlier example, we can apply the normalization method on the length feature. First, we use the </w:t>
+      </w:r>
+      <w:r>
+        <w:rPr>
+          <w:rFonts w:ascii="Quattrocento Sans" w:hAnsi="Quattrocento Sans" w:cs="Segoe UI"/>
+          <w:b/>
+          <w:bCs/>
+          <w:color w:val="000000" w:themeColor="text1"/>
+          <w:szCs w:val="24"/>
+        </w:rPr>
+        <w:t>simple feature scaling method</w:t>
+      </w:r>
+      <w:r>
+        <w:rPr>
+          <w:rFonts w:ascii="Quattrocento Sans" w:hAnsi="Quattrocento Sans" w:cs="Segoe UI"/>
+          <w:color w:val="000000" w:themeColor="text1"/>
+          <w:szCs w:val="24"/>
+        </w:rPr>
+        <w:t xml:space="preserve">, where we divide it by the maximum value in the feature. Using the </w:t>
+      </w:r>
+      <w:r>
+        <w:rPr>
+          <w:rFonts w:ascii="Quattrocento Sans" w:hAnsi="Quattrocento Sans" w:cs="Segoe UI"/>
+          <w:color w:val="000000" w:themeColor="text1"/>
+          <w:szCs w:val="24"/>
+        </w:rPr>
+        <w:t>P</w:t>
+      </w:r>
+      <w:r>
+        <w:rPr>
+          <w:rFonts w:ascii="Quattrocento Sans" w:hAnsi="Quattrocento Sans" w:cs="Segoe UI"/>
+          <w:color w:val="000000" w:themeColor="text1"/>
+          <w:szCs w:val="24"/>
+        </w:rPr>
+        <w:t>andas method max, this can be done in just one line of code.</w:t>
+      </w:r>
+    </w:p>
+    <w:p>
+      <w:pPr>
+        <w:spacing w:line="240" w:lineRule="auto"/>
+        <w:rPr>
+          <w:rFonts w:ascii="Quattrocento Sans" w:hAnsi="Quattrocento Sans" w:cs="Segoe UI"/>
+          <w:color w:val="000000" w:themeColor="text1"/>
+          <w:szCs w:val="24"/>
+        </w:rPr>
+      </w:pPr>
+      <w:r>
+        <w:rPr>
+          <w:rFonts w:ascii="Quattrocento Sans" w:hAnsi="Quattrocento Sans" w:cs="Segoe UI"/>
+          <w:color w:val="000000" w:themeColor="text1"/>
+          <w:szCs w:val="24"/>
+        </w:rPr>
+        <w:drawing>
+          <wp:inline distT="0" distB="0" distL="0" distR="0" wp14:anchorId="5D34DAAE" wp14:editId="2F1929D7">
+            <wp:extent cx="6189345" cy="2093595"/>
+            <wp:effectExtent l="0" t="0" r="0" b="0"/>
+            <wp:docPr id="33" name="Picture 33"/>
+            <wp:cNvGraphicFramePr>
+              <a:graphicFrameLocks xmlns:a="http://schemas.openxmlformats.org/drawingml/2006/main" noChangeAspect="1"/>
+            </wp:cNvGraphicFramePr>
+            <a:graphic xmlns:a="http://schemas.openxmlformats.org/drawingml/2006/main">
+              <a:graphicData uri="http://schemas.openxmlformats.org/drawingml/2006/picture">
+                <pic:pic xmlns:pic="http://schemas.openxmlformats.org/drawingml/2006/picture">
+                  <pic:nvPicPr>
+                    <pic:cNvPr id="1" name=""/>
+                    <pic:cNvPicPr/>
+                  </pic:nvPicPr>
+                  <pic:blipFill>
+                    <a:blip r:embed="rId38"/>
+                    <a:stretch>
+                      <a:fillRect/>
+                    </a:stretch>
+                  </pic:blipFill>
+                  <pic:spPr>
+                    <a:xfrm>
+                      <a:off x="0" y="0"/>
+                      <a:ext cx="6189345" cy="2093595"/>
+                    </a:xfrm>
+                    <a:prstGeom prst="rect">
+                      <a:avLst/>
+                    </a:prstGeom>
+                  </pic:spPr>
+                </pic:pic>
+              </a:graphicData>
+            </a:graphic>
+          </wp:inline>
+        </w:drawing>
+      </w:r>
+    </w:p>
+    <w:p>
+      <w:pPr>
+        <w:spacing w:line="240" w:lineRule="auto"/>
+        <w:rPr>
+          <w:rFonts w:ascii="Quattrocento Sans" w:hAnsi="Quattrocento Sans" w:cs="Segoe UI"/>
+          <w:color w:val="000000" w:themeColor="text1"/>
+          <w:szCs w:val="24"/>
+        </w:rPr>
+      </w:pPr>
+    </w:p>
+    <w:p>
+      <w:pPr>
+        <w:spacing w:line="240" w:lineRule="auto"/>
+        <w:rPr>
+          <w:rFonts w:ascii="Quattrocento Sans" w:hAnsi="Quattrocento Sans" w:cs="Segoe UI"/>
+          <w:color w:val="000000" w:themeColor="text1"/>
+          <w:szCs w:val="24"/>
+        </w:rPr>
+      </w:pPr>
+      <w:r>
+        <w:rPr>
+          <w:rFonts w:ascii="Quattrocento Sans" w:hAnsi="Quattrocento Sans" w:cs="Segoe UI"/>
+          <w:color w:val="000000" w:themeColor="text1"/>
+          <w:szCs w:val="24"/>
+        </w:rPr>
+        <w:t>T</w:t>
+      </w:r>
+      <w:r>
+        <w:rPr>
+          <w:rFonts w:ascii="Quattrocento Sans" w:hAnsi="Quattrocento Sans" w:cs="Segoe UI"/>
+          <w:color w:val="000000" w:themeColor="text1"/>
+          <w:szCs w:val="24"/>
+        </w:rPr>
+        <w:t xml:space="preserve">he </w:t>
+      </w:r>
+      <w:r>
+        <w:rPr>
+          <w:rFonts w:ascii="Quattrocento Sans" w:hAnsi="Quattrocento Sans" w:cs="Segoe UI"/>
+          <w:b/>
+          <w:bCs/>
+          <w:color w:val="000000" w:themeColor="text1"/>
+          <w:szCs w:val="24"/>
+        </w:rPr>
+        <w:t>min-max</w:t>
+      </w:r>
+      <w:r>
+        <w:rPr>
+          <w:rFonts w:ascii="Quattrocento Sans" w:hAnsi="Quattrocento Sans" w:cs="Segoe UI"/>
+          <w:color w:val="000000" w:themeColor="text1"/>
+          <w:szCs w:val="24"/>
+        </w:rPr>
+        <w:t xml:space="preserve"> method on the length feature. We subtract each value by the minimum of that column, then divide it by the range of that column. The max minus the min.</w:t>
+      </w:r>
+    </w:p>
+    <w:p>
+      <w:pPr>
+        <w:spacing w:line="240" w:lineRule="auto"/>
+        <w:rPr>
+          <w:rFonts w:ascii="Quattrocento Sans" w:hAnsi="Quattrocento Sans" w:cs="Segoe UI"/>
+          <w:color w:val="000000" w:themeColor="text1"/>
+          <w:szCs w:val="24"/>
+        </w:rPr>
+      </w:pPr>
+      <w:r>
+        <w:rPr>
+          <w:rFonts w:ascii="Quattrocento Sans" w:hAnsi="Quattrocento Sans" w:cs="Segoe UI"/>
+          <w:color w:val="000000" w:themeColor="text1"/>
+          <w:szCs w:val="24"/>
+        </w:rPr>
+        <w:drawing>
+          <wp:inline distT="0" distB="0" distL="0" distR="0" wp14:anchorId="0A71CCAE" wp14:editId="108A89E0">
+            <wp:extent cx="6189345" cy="2351405"/>
+            <wp:effectExtent l="0" t="0" r="0" b="0"/>
+            <wp:docPr id="34" name="Picture 34"/>
+            <wp:cNvGraphicFramePr>
+              <a:graphicFrameLocks xmlns:a="http://schemas.openxmlformats.org/drawingml/2006/main" noChangeAspect="1"/>
+            </wp:cNvGraphicFramePr>
+            <a:graphic xmlns:a="http://schemas.openxmlformats.org/drawingml/2006/main">
+              <a:graphicData uri="http://schemas.openxmlformats.org/drawingml/2006/picture">
+                <pic:pic xmlns:pic="http://schemas.openxmlformats.org/drawingml/2006/picture">
+                  <pic:nvPicPr>
+                    <pic:cNvPr id="1" name=""/>
+                    <pic:cNvPicPr/>
+                  </pic:nvPicPr>
+                  <pic:blipFill>
+                    <a:blip r:embed="rId39"/>
+                    <a:stretch>
+                      <a:fillRect/>
+                    </a:stretch>
+                  </pic:blipFill>
+                  <pic:spPr>
+                    <a:xfrm>
+                      <a:off x="0" y="0"/>
+                      <a:ext cx="6189345" cy="2351405"/>
+                    </a:xfrm>
+                    <a:prstGeom prst="rect">
+                      <a:avLst/>
+                    </a:prstGeom>
+                  </pic:spPr>
+                </pic:pic>
+              </a:graphicData>
+            </a:graphic>
+          </wp:inline>
+        </w:drawing>
+      </w:r>
+    </w:p>
+    <w:p>
+      <w:pPr>
+        <w:spacing w:line="240" w:lineRule="auto"/>
+        <w:rPr>
+          <w:rFonts w:ascii="Quattrocento Sans" w:hAnsi="Quattrocento Sans" w:cs="Segoe UI"/>
+          <w:color w:val="000000" w:themeColor="text1"/>
+          <w:szCs w:val="24"/>
+        </w:rPr>
+      </w:pPr>
+    </w:p>
+    <w:p>
+      <w:pPr>
+        <w:spacing w:line="240" w:lineRule="auto"/>
+        <w:rPr>
+          <w:rFonts w:ascii="Quattrocento Sans" w:hAnsi="Quattrocento Sans" w:cs="Segoe UI"/>
+          <w:color w:val="000000" w:themeColor="text1"/>
+          <w:szCs w:val="24"/>
+        </w:rPr>
+      </w:pPr>
+    </w:p>
+    <w:p>
+      <w:pPr>
+        <w:spacing w:line="240" w:lineRule="auto"/>
+        <w:rPr>
+          <w:rFonts w:ascii="Quattrocento Sans" w:hAnsi="Quattrocento Sans" w:cs="Segoe UI"/>
+          <w:color w:val="000000" w:themeColor="text1"/>
+          <w:szCs w:val="24"/>
+        </w:rPr>
+      </w:pPr>
+    </w:p>
+    <w:p>
+      <w:pPr>
+        <w:spacing w:line="240" w:lineRule="auto"/>
+        <w:rPr>
+          <w:rFonts w:ascii="Quattrocento Sans" w:hAnsi="Quattrocento Sans" w:cs="Segoe UI"/>
+          <w:color w:val="000000" w:themeColor="text1"/>
+          <w:szCs w:val="24"/>
+        </w:rPr>
+      </w:pPr>
+    </w:p>
+    <w:p>
+      <w:pPr>
+        <w:spacing w:line="240" w:lineRule="auto"/>
+        <w:rPr>
+          <w:rFonts w:ascii="Quattrocento Sans" w:hAnsi="Quattrocento Sans" w:cs="Segoe UI"/>
+          <w:color w:val="000000" w:themeColor="text1"/>
+          <w:szCs w:val="24"/>
+        </w:rPr>
+      </w:pPr>
+    </w:p>
+    <w:p>
+      <w:pPr>
+        <w:spacing w:line="240" w:lineRule="auto"/>
+        <w:rPr>
+          <w:rFonts w:ascii="Quattrocento Sans" w:hAnsi="Quattrocento Sans" w:cs="Segoe UI"/>
+          <w:color w:val="000000" w:themeColor="text1"/>
+          <w:szCs w:val="24"/>
+        </w:rPr>
+      </w:pPr>
+    </w:p>
+    <w:p>
+      <w:pPr>
+        <w:spacing w:line="240" w:lineRule="auto"/>
+        <w:rPr>
+          <w:rFonts w:ascii="Quattrocento Sans" w:hAnsi="Quattrocento Sans" w:cs="Segoe UI"/>
+          <w:color w:val="000000" w:themeColor="text1"/>
+          <w:szCs w:val="24"/>
+        </w:rPr>
+      </w:pPr>
+    </w:p>
+    <w:p>
+      <w:pPr>
+        <w:spacing w:line="240" w:lineRule="auto"/>
+        <w:rPr>
+          <w:rFonts w:ascii="Quattrocento Sans" w:hAnsi="Quattrocento Sans" w:cs="Segoe UI"/>
+          <w:color w:val="000000" w:themeColor="text1"/>
+          <w:szCs w:val="24"/>
+        </w:rPr>
+      </w:pPr>
+      <w:r>
+        <w:rPr>
+          <w:rFonts w:ascii="Quattrocento Sans" w:hAnsi="Quattrocento Sans" w:cs="Segoe UI"/>
+          <w:color w:val="000000" w:themeColor="text1"/>
+          <w:szCs w:val="24"/>
+        </w:rPr>
+        <w:lastRenderedPageBreak/>
+        <w:t>Finally, we apply the z-score method on length feature to normalize the values. Here we apply the mean and STD method on the length feature. Mean method will return the average value of the feature in the data set, and STD method will return the standard deviation of the features in the data set.</w:t>
+      </w:r>
+    </w:p>
+    <w:p>
+      <w:pPr>
+        <w:spacing w:line="240" w:lineRule="auto"/>
+        <w:rPr>
+          <w:rFonts w:ascii="Quattrocento Sans" w:hAnsi="Quattrocento Sans" w:cs="Segoe UI"/>
+          <w:color w:val="000000" w:themeColor="text1"/>
+          <w:szCs w:val="24"/>
+        </w:rPr>
+      </w:pPr>
+      <w:r>
+        <w:rPr>
+          <w:rFonts w:ascii="Quattrocento Sans" w:hAnsi="Quattrocento Sans" w:cs="Segoe UI"/>
+          <w:color w:val="000000" w:themeColor="text1"/>
+          <w:szCs w:val="24"/>
+        </w:rPr>
+        <w:drawing>
+          <wp:inline distT="0" distB="0" distL="0" distR="0" wp14:anchorId="21FDADFE" wp14:editId="16835717">
+            <wp:extent cx="6189345" cy="1950720"/>
+            <wp:effectExtent l="0" t="0" r="0" b="0"/>
+            <wp:docPr id="35" name="Picture 35"/>
+            <wp:cNvGraphicFramePr>
+              <a:graphicFrameLocks xmlns:a="http://schemas.openxmlformats.org/drawingml/2006/main" noChangeAspect="1"/>
+            </wp:cNvGraphicFramePr>
+            <a:graphic xmlns:a="http://schemas.openxmlformats.org/drawingml/2006/main">
+              <a:graphicData uri="http://schemas.openxmlformats.org/drawingml/2006/picture">
+                <pic:pic xmlns:pic="http://schemas.openxmlformats.org/drawingml/2006/picture">
+                  <pic:nvPicPr>
+                    <pic:cNvPr id="1" name=""/>
+                    <pic:cNvPicPr/>
+                  </pic:nvPicPr>
+                  <pic:blipFill>
+                    <a:blip r:embed="rId40"/>
+                    <a:stretch>
+                      <a:fillRect/>
+                    </a:stretch>
+                  </pic:blipFill>
+                  <pic:spPr>
+                    <a:xfrm>
+                      <a:off x="0" y="0"/>
+                      <a:ext cx="6189345" cy="1950720"/>
+                    </a:xfrm>
+                    <a:prstGeom prst="rect">
+                      <a:avLst/>
+                    </a:prstGeom>
+                  </pic:spPr>
+                </pic:pic>
+              </a:graphicData>
+            </a:graphic>
+          </wp:inline>
+        </w:drawing>
+      </w:r>
+    </w:p>
+    <w:p>
+      <w:pPr>
+        <w:spacing w:line="240" w:lineRule="auto"/>
+        <w:rPr>
+          <w:rFonts w:ascii="Quattrocento Sans" w:hAnsi="Quattrocento Sans" w:cs="Segoe UI"/>
+          <w:color w:val="000000" w:themeColor="text1"/>
+          <w:szCs w:val="24"/>
+        </w:rPr>
+      </w:pPr>
+    </w:p>
     <w:sectPr>
-      <w:headerReference w:type="default" r:id="rId34"/>
-      <w:footerReference w:type="default" r:id="rId35"/>
+      <w:headerReference w:type="default" r:id="rId41"/>
+      <w:footerReference w:type="default" r:id="rId42"/>
       <w:pgSz w:w="11907" w:h="16839" w:code="9"/>
       <w:pgMar w:top="1440" w:right="1080" w:bottom="1440" w:left="1080" w:header="720" w:footer="720" w:gutter="0"/>
       <w:pgBorders w:offsetFrom="page">

</xml_diff>

<commit_message>
turning categorical variable into quantitative variable
</commit_message>
<xml_diff>
--- a/data analysis with Python/data analysis with Python.docx
+++ b/data analysis with Python/data analysis with Python.docx
@@ -5529,9 +5529,250 @@
         <w:t>This is the histogram that we plotted based on the binning that we applied in the price feature. From the plot, it is clear that most cars have a low price, and only very few cars have high price.</w:t>
       </w:r>
     </w:p>
+    <w:p>
+      <w:pPr>
+        <w:spacing w:line="240" w:lineRule="auto"/>
+        <w:rPr>
+          <w:rFonts w:ascii="Quattrocento Sans" w:hAnsi="Quattrocento Sans" w:cs="Segoe UI"/>
+          <w:color w:val="000000" w:themeColor="text1"/>
+          <w:szCs w:val="24"/>
+        </w:rPr>
+      </w:pPr>
+      <w:r>
+        <w:rPr>
+          <w:rFonts w:ascii="Quattrocento Sans" w:hAnsi="Quattrocento Sans" w:cs="Segoe UI"/>
+          <w:color w:val="0000FF"/>
+          <w:szCs w:val="24"/>
+        </w:rPr>
+        <w:lastRenderedPageBreak/>
+        <w:t>Turning categorical variables into quantitative variables in Python</w:t>
+      </w:r>
+      <w:r>
+        <w:rPr>
+          <w:rFonts w:ascii="Quattrocento Sans" w:hAnsi="Quattrocento Sans" w:cs="Segoe UI"/>
+          <w:color w:val="000000" w:themeColor="text1"/>
+          <w:szCs w:val="24"/>
+        </w:rPr>
+        <w:t>:</w:t>
+      </w:r>
+    </w:p>
+    <w:p>
+      <w:pPr>
+        <w:spacing w:line="240" w:lineRule="auto"/>
+        <w:rPr>
+          <w:rFonts w:ascii="Quattrocento Sans" w:hAnsi="Quattrocento Sans" w:cs="Segoe UI"/>
+          <w:color w:val="000000" w:themeColor="text1"/>
+          <w:szCs w:val="24"/>
+        </w:rPr>
+      </w:pPr>
+      <w:r>
+        <w:rPr>
+          <w:rFonts w:ascii="Quattrocento Sans" w:hAnsi="Quattrocento Sans" w:cs="Segoe UI"/>
+          <w:color w:val="000000" w:themeColor="text1"/>
+          <w:szCs w:val="24"/>
+        </w:rPr>
+        <w:t xml:space="preserve">In Pandas, we can use </w:t>
+      </w:r>
+      <w:proofErr w:type="spellStart"/>
+      <w:r>
+        <w:rPr>
+          <w:rFonts w:ascii="Quattrocento Sans" w:hAnsi="Quattrocento Sans" w:cs="Segoe UI"/>
+          <w:color w:val="000000" w:themeColor="text1"/>
+          <w:szCs w:val="24"/>
+        </w:rPr>
+        <w:t>get_dummies</w:t>
+      </w:r>
+      <w:proofErr w:type="spellEnd"/>
+      <w:r>
+        <w:rPr>
+          <w:rFonts w:ascii="Quattrocento Sans" w:hAnsi="Quattrocento Sans" w:cs="Segoe UI"/>
+          <w:color w:val="000000" w:themeColor="text1"/>
+          <w:szCs w:val="24"/>
+        </w:rPr>
+        <w:t xml:space="preserve"> method to convert categorical variables to dummy variables. In Python, transforming categorical variables to dummy variables is simple. Following the example, </w:t>
+      </w:r>
+      <w:proofErr w:type="spellStart"/>
+      <w:r>
+        <w:rPr>
+          <w:rFonts w:ascii="Quattrocento Sans" w:hAnsi="Quattrocento Sans" w:cs="Segoe UI"/>
+          <w:color w:val="000000" w:themeColor="text1"/>
+          <w:szCs w:val="24"/>
+        </w:rPr>
+        <w:t>pd.get_dummies</w:t>
+      </w:r>
+      <w:proofErr w:type="spellEnd"/>
+      <w:r>
+        <w:rPr>
+          <w:rFonts w:ascii="Quattrocento Sans" w:hAnsi="Quattrocento Sans" w:cs="Segoe UI"/>
+          <w:color w:val="000000" w:themeColor="text1"/>
+          <w:szCs w:val="24"/>
+        </w:rPr>
+        <w:t xml:space="preserve"> method gets the fuel type column and creates the data frame dummy_variable_1. The </w:t>
+      </w:r>
+      <w:proofErr w:type="spellStart"/>
+      <w:r>
+        <w:rPr>
+          <w:rFonts w:ascii="Quattrocento Sans" w:hAnsi="Quattrocento Sans" w:cs="Segoe UI"/>
+          <w:color w:val="000000" w:themeColor="text1"/>
+          <w:szCs w:val="24"/>
+        </w:rPr>
+        <w:t>get_dummies</w:t>
+      </w:r>
+      <w:proofErr w:type="spellEnd"/>
+      <w:r>
+        <w:rPr>
+          <w:rFonts w:ascii="Quattrocento Sans" w:hAnsi="Quattrocento Sans" w:cs="Segoe UI"/>
+          <w:color w:val="000000" w:themeColor="text1"/>
+          <w:szCs w:val="24"/>
+        </w:rPr>
+        <w:t xml:space="preserve"> method automatically generates a list of numbers, each one corresponding to a particular category of the variable.</w:t>
+      </w:r>
+    </w:p>
+    <w:p>
+      <w:pPr>
+        <w:spacing w:line="240" w:lineRule="auto"/>
+        <w:rPr>
+          <w:rFonts w:ascii="Quattrocento Sans" w:hAnsi="Quattrocento Sans" w:cs="Segoe UI"/>
+          <w:color w:val="000000" w:themeColor="text1"/>
+          <w:szCs w:val="24"/>
+        </w:rPr>
+      </w:pPr>
+      <w:r>
+        <w:rPr>
+          <w:rFonts w:ascii="Quattrocento Sans" w:hAnsi="Quattrocento Sans" w:cs="Segoe UI"/>
+          <w:color w:val="000000" w:themeColor="text1"/>
+          <w:szCs w:val="24"/>
+        </w:rPr>
+        <w:drawing>
+          <wp:inline distT="0" distB="0" distL="0" distR="0" wp14:anchorId="45AFC070" wp14:editId="20FEEBCA">
+            <wp:extent cx="5841635" cy="2758700"/>
+            <wp:effectExtent l="0" t="0" r="0" b="0"/>
+            <wp:docPr id="39" name="Picture 39"/>
+            <wp:cNvGraphicFramePr>
+              <a:graphicFrameLocks xmlns:a="http://schemas.openxmlformats.org/drawingml/2006/main" noChangeAspect="1"/>
+            </wp:cNvGraphicFramePr>
+            <a:graphic xmlns:a="http://schemas.openxmlformats.org/drawingml/2006/main">
+              <a:graphicData uri="http://schemas.openxmlformats.org/drawingml/2006/picture">
+                <pic:pic xmlns:pic="http://schemas.openxmlformats.org/drawingml/2006/picture">
+                  <pic:nvPicPr>
+                    <pic:cNvPr id="1" name=""/>
+                    <pic:cNvPicPr/>
+                  </pic:nvPicPr>
+                  <pic:blipFill>
+                    <a:blip r:embed="rId44"/>
+                    <a:stretch>
+                      <a:fillRect/>
+                    </a:stretch>
+                  </pic:blipFill>
+                  <pic:spPr>
+                    <a:xfrm>
+                      <a:off x="0" y="0"/>
+                      <a:ext cx="5845114" cy="2760343"/>
+                    </a:xfrm>
+                    <a:prstGeom prst="rect">
+                      <a:avLst/>
+                    </a:prstGeom>
+                  </pic:spPr>
+                </pic:pic>
+              </a:graphicData>
+            </a:graphic>
+          </wp:inline>
+        </w:drawing>
+      </w:r>
+    </w:p>
+    <w:p>
+      <w:pPr>
+        <w:spacing w:line="240" w:lineRule="auto"/>
+        <w:rPr>
+          <w:rFonts w:ascii="Quattrocento Sans" w:hAnsi="Quattrocento Sans" w:cs="Segoe UI"/>
+          <w:color w:val="000000" w:themeColor="text1"/>
+          <w:szCs w:val="24"/>
+        </w:rPr>
+      </w:pPr>
+    </w:p>
+    <w:p>
+      <w:pPr>
+        <w:spacing w:line="240" w:lineRule="auto"/>
+        <w:rPr>
+          <w:rFonts w:ascii="Quattrocento Sans" w:hAnsi="Quattrocento Sans" w:cs="Segoe UI"/>
+          <w:color w:val="000000" w:themeColor="text1"/>
+          <w:szCs w:val="24"/>
+        </w:rPr>
+      </w:pPr>
+      <w:r>
+        <w:rPr>
+          <w:rFonts w:ascii="Quattrocento Sans" w:hAnsi="Quattrocento Sans" w:cs="Segoe UI"/>
+          <w:color w:val="000000" w:themeColor="text1"/>
+          <w:szCs w:val="24"/>
+        </w:rPr>
+        <w:t>Q.</w:t>
+      </w:r>
+    </w:p>
+    <w:p>
+      <w:pPr>
+        <w:spacing w:line="240" w:lineRule="auto"/>
+        <w:rPr>
+          <w:rFonts w:ascii="Quattrocento Sans" w:hAnsi="Quattrocento Sans" w:cs="Segoe UI"/>
+          <w:color w:val="000000" w:themeColor="text1"/>
+          <w:szCs w:val="24"/>
+        </w:rPr>
+      </w:pPr>
+      <w:r>
+        <w:rPr>
+          <w:rFonts w:ascii="Quattrocento Sans" w:hAnsi="Quattrocento Sans" w:cs="Segoe UI"/>
+          <w:color w:val="000000" w:themeColor="text1"/>
+          <w:szCs w:val="24"/>
+        </w:rPr>
+        <w:drawing>
+          <wp:inline distT="0" distB="0" distL="0" distR="0" wp14:anchorId="63945AB1" wp14:editId="1630A74B">
+            <wp:extent cx="6189345" cy="2157730"/>
+            <wp:effectExtent l="0" t="0" r="0" b="0"/>
+            <wp:docPr id="40" name="Picture 40"/>
+            <wp:cNvGraphicFramePr>
+              <a:graphicFrameLocks xmlns:a="http://schemas.openxmlformats.org/drawingml/2006/main" noChangeAspect="1"/>
+            </wp:cNvGraphicFramePr>
+            <a:graphic xmlns:a="http://schemas.openxmlformats.org/drawingml/2006/main">
+              <a:graphicData uri="http://schemas.openxmlformats.org/drawingml/2006/picture">
+                <pic:pic xmlns:pic="http://schemas.openxmlformats.org/drawingml/2006/picture">
+                  <pic:nvPicPr>
+                    <pic:cNvPr id="1" name=""/>
+                    <pic:cNvPicPr/>
+                  </pic:nvPicPr>
+                  <pic:blipFill>
+                    <a:blip r:embed="rId45"/>
+                    <a:stretch>
+                      <a:fillRect/>
+                    </a:stretch>
+                  </pic:blipFill>
+                  <pic:spPr>
+                    <a:xfrm>
+                      <a:off x="0" y="0"/>
+                      <a:ext cx="6189345" cy="2157730"/>
+                    </a:xfrm>
+                    <a:prstGeom prst="rect">
+                      <a:avLst/>
+                    </a:prstGeom>
+                  </pic:spPr>
+                </pic:pic>
+              </a:graphicData>
+            </a:graphic>
+          </wp:inline>
+        </w:drawing>
+      </w:r>
+    </w:p>
+    <w:p>
+      <w:pPr>
+        <w:spacing w:line="240" w:lineRule="auto"/>
+        <w:rPr>
+          <w:rFonts w:ascii="Quattrocento Sans" w:hAnsi="Quattrocento Sans" w:cs="Segoe UI"/>
+          <w:color w:val="000000" w:themeColor="text1"/>
+          <w:szCs w:val="24"/>
+        </w:rPr>
+      </w:pPr>
+    </w:p>
     <w:sectPr>
-      <w:headerReference w:type="default" r:id="rId44"/>
-      <w:footerReference w:type="default" r:id="rId45"/>
+      <w:headerReference w:type="default" r:id="rId46"/>
+      <w:footerReference w:type="default" r:id="rId47"/>
       <w:pgSz w:w="11907" w:h="16839" w:code="9"/>
       <w:pgMar w:top="1440" w:right="1080" w:bottom="1440" w:left="1080" w:header="720" w:footer="720" w:gutter="0"/>
       <w:pgBorders w:offsetFrom="page">

</xml_diff>